<commit_message>
Neue Version Raphael mit statischen Regeln
</commit_message>
<xml_diff>
--- a/dokumente/Dokumentation-Meilenstein_3_V1.docx
+++ b/dokumente/Dokumentation-Meilenstein_3_V1.docx
@@ -558,25 +558,7 @@
                                     <w:sz w:val="24"/>
                                     <w:szCs w:val="24"/>
                                   </w:rPr>
-                                  <w:t xml:space="preserve">Projektgruppe: Raphael Schaffarczik, David </w:t>
-                                </w:r>
-                                <w:proofErr w:type="spellStart"/>
-                                <w:r>
-                                  <w:rPr>
-                                    <w:color w:val="156082" w:themeColor="accent1"/>
-                                    <w:sz w:val="24"/>
-                                    <w:szCs w:val="24"/>
-                                  </w:rPr>
-                                  <w:t>Zurschmitten</w:t>
-                                </w:r>
-                                <w:proofErr w:type="spellEnd"/>
-                                <w:r>
-                                  <w:rPr>
-                                    <w:color w:val="156082" w:themeColor="accent1"/>
-                                    <w:sz w:val="24"/>
-                                    <w:szCs w:val="24"/>
-                                  </w:rPr>
-                                  <w:t>, Matthias Bald</w:t>
+                                  <w:t>Projektgruppe: Raphael Schaffarczik, David Zurschmitten, Matthias Bald</w:t>
                                 </w:r>
                               </w:p>
                               <w:p>
@@ -648,25 +630,7 @@
                               <w:sz w:val="24"/>
                               <w:szCs w:val="24"/>
                             </w:rPr>
-                            <w:t xml:space="preserve">Projektgruppe: Raphael Schaffarczik, David </w:t>
-                          </w:r>
-                          <w:proofErr w:type="spellStart"/>
-                          <w:r>
-                            <w:rPr>
-                              <w:color w:val="156082" w:themeColor="accent1"/>
-                              <w:sz w:val="24"/>
-                              <w:szCs w:val="24"/>
-                            </w:rPr>
-                            <w:t>Zurschmitten</w:t>
-                          </w:r>
-                          <w:proofErr w:type="spellEnd"/>
-                          <w:r>
-                            <w:rPr>
-                              <w:color w:val="156082" w:themeColor="accent1"/>
-                              <w:sz w:val="24"/>
-                              <w:szCs w:val="24"/>
-                            </w:rPr>
-                            <w:t>, Matthias Bald</w:t>
+                            <w:t>Projektgruppe: Raphael Schaffarczik, David Zurschmitten, Matthias Bald</w:t>
                           </w:r>
                         </w:p>
                         <w:p>
@@ -1254,11 +1218,9 @@
       <w:r>
         <w:t xml:space="preserve">Meilenstein </w:t>
       </w:r>
-      <w:proofErr w:type="gramStart"/>
       <w:r>
         <w:t>„Datenbereitstellung“</w:t>
       </w:r>
-      <w:proofErr w:type="gramEnd"/>
       <w:r>
         <w:t xml:space="preserve"> </w:t>
       </w:r>
@@ -1548,15 +1510,7 @@
               <w:cnfStyle w:val="000000100000" w:firstRow="0" w:lastRow="0" w:firstColumn="0" w:lastColumn="0" w:oddVBand="0" w:evenVBand="0" w:oddHBand="1" w:evenHBand="0" w:firstRowFirstColumn="0" w:firstRowLastColumn="0" w:lastRowFirstColumn="0" w:lastRowLastColumn="0"/>
             </w:pPr>
             <w:r>
-              <w:t xml:space="preserve">Damit das Ergebnis von anderen nachvollziehbar ist, wurde ein fester </w:t>
-            </w:r>
-            <w:proofErr w:type="spellStart"/>
-            <w:r>
-              <w:t>random-state</w:t>
-            </w:r>
-            <w:proofErr w:type="spellEnd"/>
-            <w:r>
-              <w:t xml:space="preserve"> gewählt</w:t>
+              <w:t>Damit das Ergebnis von anderen nachvollziehbar ist, wurde ein fester random-state gewählt</w:t>
             </w:r>
             <w:r>
               <w:t>.</w:t>
@@ -1634,20 +1588,7 @@
               <w:cnfStyle w:val="000000100000" w:firstRow="0" w:lastRow="0" w:firstColumn="0" w:lastColumn="0" w:oddVBand="0" w:evenVBand="0" w:oddHBand="1" w:evenHBand="0" w:firstRowFirstColumn="0" w:firstRowLastColumn="0" w:lastRowFirstColumn="0" w:lastRowLastColumn="0"/>
             </w:pPr>
             <w:r>
-              <w:t xml:space="preserve">Die eingesetzten Verfahren sollten möglichst </w:t>
-            </w:r>
-            <w:proofErr w:type="spellStart"/>
-            <w:proofErr w:type="gramStart"/>
-            <w:r>
-              <w:t>fehlerunanfällig</w:t>
-            </w:r>
-            <w:proofErr w:type="spellEnd"/>
-            <w:r>
-              <w:t xml:space="preserve">  sein</w:t>
-            </w:r>
-            <w:proofErr w:type="gramEnd"/>
-            <w:r>
-              <w:t>.</w:t>
+              <w:t>Die eingesetzten Verfahren sollten möglichst fehlerunanfällig  sein.</w:t>
             </w:r>
           </w:p>
         </w:tc>
@@ -1952,11 +1893,9 @@
             <w:hideMark/>
           </w:tcPr>
           <w:p>
-            <w:proofErr w:type="spellStart"/>
             <w:r>
               <w:t>Unscanned</w:t>
             </w:r>
-            <w:proofErr w:type="spellEnd"/>
           </w:p>
         </w:tc>
         <w:tc>
@@ -2715,36 +2654,27 @@
           <w:b/>
           <w:bCs/>
         </w:rPr>
-        <w:t>„</w:t>
-      </w:r>
-      <w:proofErr w:type="spellStart"/>
+        <w:t>„U</w:t>
+      </w:r>
       <w:r>
         <w:rPr>
           <w:b/>
           <w:bCs/>
         </w:rPr>
-        <w:t>U</w:t>
+        <w:t>nscanned</w:t>
       </w:r>
       <w:r>
         <w:rPr>
           <w:b/>
           <w:bCs/>
         </w:rPr>
-        <w:t>nscanned</w:t>
-      </w:r>
-      <w:proofErr w:type="spellEnd"/>
+        <w:t>“</w:t>
+      </w:r>
       <w:r>
         <w:rPr>
           <w:b/>
           <w:bCs/>
         </w:rPr>
-        <w:t>“</w:t>
-      </w:r>
-      <w:r>
-        <w:rPr>
-          <w:b/>
-          <w:bCs/>
-        </w:rPr>
         <w:t xml:space="preserve">: </w:t>
       </w:r>
       <w:r>
@@ -2754,15 +2684,7 @@
         <w:t xml:space="preserve">ierbei handelt es sich um </w:t>
       </w:r>
       <w:r>
-        <w:t>Transaktionen, in denen Positionen vom Kamerasystem hinzugefügt wurden, weil ein Produkt gesichtet, aber nicht gescannt wurde (</w:t>
-      </w:r>
-      <w:proofErr w:type="spellStart"/>
-      <w:r>
-        <w:t>has_unscanned</w:t>
-      </w:r>
-      <w:proofErr w:type="spellEnd"/>
-      <w:r>
-        <w:t xml:space="preserve"> = True)</w:t>
+        <w:t>Transaktionen, in denen Positionen vom Kamerasystem hinzugefügt wurden, weil ein Produkt gesichtet, aber nicht gescannt wurde (has_unscanned = True)</w:t>
       </w:r>
       <w:r>
         <w:t>.</w:t>
@@ -2783,40 +2705,16 @@
         <w:t>Kategorie „Fehlerhafte Rabatte</w:t>
       </w:r>
       <w:r>
-        <w:t>“:  Als Rabatte wurden im Rahmen der explorativen Datenanalyse alle Positionen („</w:t>
-      </w:r>
-      <w:proofErr w:type="spellStart"/>
-      <w:r>
-        <w:t>lines</w:t>
-      </w:r>
-      <w:proofErr w:type="spellEnd"/>
-      <w:r>
-        <w:t xml:space="preserve">“) identifiziert, bei denen der rechnerische </w:t>
-      </w:r>
-      <w:proofErr w:type="spellStart"/>
-      <w:r>
-        <w:t>sales_price</w:t>
-      </w:r>
-      <w:proofErr w:type="spellEnd"/>
-      <w:r>
-        <w:t xml:space="preserve"> </w:t>
+        <w:t xml:space="preserve">“:  Als Rabatte wurden im Rahmen der explorativen Datenanalyse alle Positionen („lines“) identifiziert, bei denen der rechnerische sales_price </w:t>
       </w:r>
       <w:r>
         <w:t xml:space="preserve">nicht </w:t>
       </w:r>
       <w:r>
-        <w:t xml:space="preserve">mit dem tatsächlichen </w:t>
-      </w:r>
-      <w:proofErr w:type="spellStart"/>
-      <w:r>
-        <w:t>sales_pric</w:t>
-      </w:r>
-      <w:r>
-        <w:t>e</w:t>
-      </w:r>
-      <w:proofErr w:type="spellEnd"/>
-      <w:r>
-        <w:t xml:space="preserve"> übereinstimmt (durch Betätigen einer entsprechenden „Rabatte-Taste“)</w:t>
+        <w:t>mit dem tatsächlichen sales_pric</w:t>
+      </w:r>
+      <w:r>
+        <w:t>e übereinstimmt (durch Betätigen einer entsprechenden „Rabatte-Taste“)</w:t>
       </w:r>
     </w:p>
     <w:p>
@@ -3053,21 +2951,7 @@
         <w:rPr>
           <w:highlight w:val="yellow"/>
         </w:rPr>
-        <w:t xml:space="preserve">Vor dem Einsatz von </w:t>
-      </w:r>
-      <w:proofErr w:type="spellStart"/>
-      <w:r>
-        <w:rPr>
-          <w:highlight w:val="yellow"/>
-        </w:rPr>
-        <w:t>Machine</w:t>
-      </w:r>
-      <w:proofErr w:type="spellEnd"/>
-      <w:r>
-        <w:rPr>
-          <w:highlight w:val="yellow"/>
-        </w:rPr>
-        <w:t xml:space="preserve">-Learning-Modellen wurden statische Regeln formuliert, die auf Domänenwissen und unseren </w:t>
+        <w:t xml:space="preserve">Vor dem Einsatz von Machine-Learning-Modellen wurden statische Regeln formuliert, die auf Domänenwissen und unseren </w:t>
       </w:r>
       <w:r>
         <w:rPr>
@@ -3123,21 +3007,7 @@
         <w:rPr>
           <w:highlight w:val="yellow"/>
         </w:rPr>
-        <w:t xml:space="preserve"> (</w:t>
-      </w:r>
-      <w:proofErr w:type="spellStart"/>
-      <w:r>
-        <w:rPr>
-          <w:highlight w:val="yellow"/>
-        </w:rPr>
-        <w:t>has_unscanned</w:t>
-      </w:r>
-      <w:proofErr w:type="spellEnd"/>
-      <w:r>
-        <w:rPr>
-          <w:highlight w:val="yellow"/>
-        </w:rPr>
-        <w:t xml:space="preserve"> = True)</w:t>
+        <w:t xml:space="preserve"> (has_unscanned = True)</w:t>
       </w:r>
     </w:p>
     <w:p>
@@ -3245,14 +3115,307 @@
           <w:bCs/>
         </w:rPr>
       </w:pPr>
-    </w:p>
-    <w:p>
-      <w:pPr>
+      <w:r>
         <w:rPr>
           <w:b/>
           <w:bCs/>
         </w:rPr>
-      </w:pPr>
+        <w:t>Analyse einfacher statischer Entscheidungsregeln</w:t>
+      </w:r>
+    </w:p>
+    <w:p>
+      <w:r>
+        <w:t xml:space="preserve">Schritt eins bestand aus der Identifikation einfacher, interpretierbarer Entscheidungsregeln, die sich auf Erkenntnisse der explorativen Datenanalyse stützen und in Meilenstein 3 systematisch untersucht wurden. </w:t>
+      </w:r>
+      <w:r>
+        <w:t>Ziel war es, Regeln zu finden, die auf ein bis zwei Merkmale (Features) basieren, um eine hohe Verständlichkeit, geringe Komplexität und praktische Anwendbarkeit zu gewährleisten</w:t>
+      </w:r>
+      <w:r>
+        <w:t>, zugleich eine höhere Präzision bei der Identifikation von Betrugsfällen bieten als der im nächsten Kapitel vorgestellte Klassifikator (auf Basis maschinellen Lernens)</w:t>
+      </w:r>
+      <w:r>
+        <w:t xml:space="preserve">. </w:t>
+      </w:r>
+      <w:r>
+        <w:t>Auch der konkrete</w:t>
+      </w:r>
+      <w:r>
+        <w:t xml:space="preserve"> wirtschaftliche Mehrwert </w:t>
+      </w:r>
+      <w:r>
+        <w:t>durch Schadensvermeidung wurde bei diesen Regeln ausgewertet</w:t>
+      </w:r>
+      <w:r>
+        <w:t>.</w:t>
+      </w:r>
+    </w:p>
+    <w:p>
+      <w:pPr>
+        <w:rPr>
+          <w:b/>
+          <w:bCs/>
+        </w:rPr>
+      </w:pPr>
+      <w:r>
+        <w:rPr>
+          <w:b/>
+          <w:bCs/>
+        </w:rPr>
+        <w:t>Methodisches Vorgehen</w:t>
+      </w:r>
+    </w:p>
+    <w:p>
+      <w:r>
+        <w:t xml:space="preserve">Die Analyse basierte auf einer binär codierten Version des Datensatzes </w:t>
+      </w:r>
+      <w:r>
+        <w:t>aggregierten Datensatzes. Die Klassifikation</w:t>
+      </w:r>
+      <w:r>
+        <w:t xml:space="preserve"> FRAUD/NORMAL</w:t>
+      </w:r>
+      <w:r>
+        <w:t xml:space="preserve"> wurde</w:t>
+      </w:r>
+      <w:r>
+        <w:t xml:space="preserve"> als Zielgröße verwendet. Alle kategorialen Merkmale wurden in binäre Indikatoren überführt. Anschließend wurden zwei Analyseschritte durchgeführt:</w:t>
+      </w:r>
+    </w:p>
+    <w:p>
+      <w:pPr>
+        <w:numPr>
+          <w:ilvl w:val="0"/>
+          <w:numId w:val="43"/>
+        </w:numPr>
+      </w:pPr>
+      <w:r>
+        <w:t>Einzelfeature-Regeln: Für jedes kategoriale Merkmal wurde überprüft, ob ein bestimmter Merkmalsausprägungswert (z.</w:t>
+      </w:r>
+      <w:r>
+        <w:rPr>
+          <w:rFonts w:ascii="Arial" w:hAnsi="Arial" w:cs="Arial"/>
+        </w:rPr>
+        <w:t> </w:t>
+      </w:r>
+      <w:r>
+        <w:t xml:space="preserve">B. has_unscanned == True) eine signifikant erhöhte Trefferquote bei FRAUD-Fällen aufweist. </w:t>
+      </w:r>
+    </w:p>
+    <w:p>
+      <w:pPr>
+        <w:numPr>
+          <w:ilvl w:val="0"/>
+          <w:numId w:val="43"/>
+        </w:numPr>
+      </w:pPr>
+      <w:r>
+        <w:t>Zweierregeln: Zusätzlich wurden alle möglichen Kombinationen von zwei Merkmalen (Konjunktion: A == True AND B == True) geprüft, sofern sie nicht zu selten auftreten</w:t>
+      </w:r>
+      <w:r>
+        <w:t>, um nicht nur eine trennscharfe, sondern auch sinnvoll einsetzbare Regel zu erhalten.</w:t>
+      </w:r>
+    </w:p>
+    <w:p>
+      <w:r>
+        <w:t xml:space="preserve">Zentrale Attribute bei der Regelbildung waren has_unscanned und has_missing. </w:t>
+      </w:r>
+      <w:r>
+        <w:t>Es handelt sich um Transaktionen, bei denen von der Kamera fehlende Positionen erkannt wurden und automatisch in die Transaktion als FRAUD aufgenommen wurden</w:t>
+      </w:r>
+      <w:r>
+        <w:t xml:space="preserve"> (has_unscanned) bzw. </w:t>
+      </w:r>
+      <w:r>
+        <w:rPr>
+          <w:highlight w:val="yellow"/>
+        </w:rPr>
+        <w:t>HIER NOCH EINE ERKLÄRUNG VON HASMISSING EINFÜGEN</w:t>
+      </w:r>
+      <w:r>
+        <w:rPr>
+          <w:highlight w:val="yellow"/>
+        </w:rPr>
+        <w:t>.</w:t>
+      </w:r>
+    </w:p>
+    <w:p>
+      <w:pPr>
+        <w:rPr>
+          <w:b/>
+          <w:bCs/>
+        </w:rPr>
+      </w:pPr>
+      <w:r>
+        <w:rPr>
+          <w:b/>
+          <w:bCs/>
+        </w:rPr>
+        <w:t>Ergebnisse</w:t>
+      </w:r>
+    </w:p>
+    <w:p>
+      <w:r>
+        <w:t>Die besten Einzelfeature-Regeln zeigten beeindruckende Präzision, aber teilweise geringe Abdeckung. So konnte beispielsweise die Regel:</w:t>
+      </w:r>
+    </w:p>
+    <w:p>
+      <w:pPr>
+        <w:numPr>
+          <w:ilvl w:val="0"/>
+          <w:numId w:val="44"/>
+        </w:numPr>
+      </w:pPr>
+      <w:r>
+        <w:t>has_unscanned == True</w:t>
+      </w:r>
+      <w:r>
+        <w:br/>
+        <w:t>alle zutreffenden Fälle korrekt als FRAUD erkennen (Precision = 1.0), aber deckte nur etwa 8</w:t>
+      </w:r>
+      <w:r>
+        <w:rPr>
+          <w:rFonts w:ascii="Arial" w:hAnsi="Arial" w:cs="Arial"/>
+        </w:rPr>
+        <w:t> </w:t>
+      </w:r>
+      <w:r>
+        <w:t>% aller FRAUD-F</w:t>
+      </w:r>
+      <w:r>
+        <w:rPr>
+          <w:rFonts w:ascii="Aptos" w:hAnsi="Aptos" w:cs="Aptos"/>
+        </w:rPr>
+        <w:t>ä</w:t>
+      </w:r>
+      <w:r>
+        <w:t>lle ab (Recall = 0.08). Die False Positive Rate betrug 0.0, was bedeutet, dass kein NORMAL-Fall f</w:t>
+      </w:r>
+      <w:r>
+        <w:rPr>
+          <w:rFonts w:ascii="Aptos" w:hAnsi="Aptos" w:cs="Aptos"/>
+        </w:rPr>
+        <w:t>ä</w:t>
+      </w:r>
+      <w:r>
+        <w:t>lschlich als FRAUD eingestuft wurde. Die Regel h</w:t>
+      </w:r>
+      <w:r>
+        <w:rPr>
+          <w:rFonts w:ascii="Aptos" w:hAnsi="Aptos" w:cs="Aptos"/>
+        </w:rPr>
+        <w:t>ä</w:t>
+      </w:r>
+      <w:r>
+        <w:t>tte insgesamt einen wirtschaftlichen Schaden von über 5.000</w:t>
+      </w:r>
+      <w:r>
+        <w:rPr>
+          <w:rFonts w:ascii="Arial" w:hAnsi="Arial" w:cs="Arial"/>
+        </w:rPr>
+        <w:t> </w:t>
+      </w:r>
+      <w:r>
+        <w:rPr>
+          <w:rFonts w:ascii="Aptos" w:hAnsi="Aptos" w:cs="Aptos"/>
+        </w:rPr>
+        <w:t>€</w:t>
+      </w:r>
+      <w:r>
+        <w:t xml:space="preserve"> verhindert.</w:t>
+      </w:r>
+    </w:p>
+    <w:p>
+      <w:r>
+        <w:lastRenderedPageBreak/>
+        <w:t>Eine ähnliche Beobachtung wurde für die Regel has_missing == True gemacht, die ebenfalls sehr präzise ist, jedoch nur eine Teilmenge der Betrugsfälle erkennt. Kombinierte Regeln (z.</w:t>
+      </w:r>
+      <w:r>
+        <w:rPr>
+          <w:rFonts w:ascii="Arial" w:hAnsi="Arial" w:cs="Arial"/>
+        </w:rPr>
+        <w:t> </w:t>
+      </w:r>
+      <w:r>
+        <w:t>B. has_unscanned == True AND feedback_categorical == "low") konnten die Erkennungsquote erhöhen, allerdings meist zulasten der Präzision.</w:t>
+      </w:r>
+      <w:r>
+        <w:t xml:space="preserve"> </w:t>
+      </w:r>
+    </w:p>
+    <w:p>
+      <w:r>
+        <w:drawing>
+          <wp:inline distT="0" distB="0" distL="0" distR="0" wp14:anchorId="1F865ACB" wp14:editId="7892534A">
+            <wp:extent cx="5760720" cy="750570"/>
+            <wp:effectExtent l="0" t="0" r="0" b="0"/>
+            <wp:docPr id="801313335" name="Grafik 1" descr="Ein Bild, das Text, Screenshot, Schrift, Reihe enthält.&#10;&#10;KI-generierte Inhalte können fehlerhaft sein."/>
+            <wp:cNvGraphicFramePr>
+              <a:graphicFrameLocks xmlns:a="http://schemas.openxmlformats.org/drawingml/2006/main" noChangeAspect="1"/>
+            </wp:cNvGraphicFramePr>
+            <a:graphic xmlns:a="http://schemas.openxmlformats.org/drawingml/2006/main">
+              <a:graphicData uri="http://schemas.openxmlformats.org/drawingml/2006/picture">
+                <pic:pic xmlns:pic="http://schemas.openxmlformats.org/drawingml/2006/picture">
+                  <pic:nvPicPr>
+                    <pic:cNvPr id="801313335" name="Grafik 1" descr="Ein Bild, das Text, Screenshot, Schrift, Reihe enthält.&#10;&#10;KI-generierte Inhalte können fehlerhaft sein."/>
+                    <pic:cNvPicPr/>
+                  </pic:nvPicPr>
+                  <pic:blipFill>
+                    <a:blip r:embed="rId11"/>
+                    <a:stretch>
+                      <a:fillRect/>
+                    </a:stretch>
+                  </pic:blipFill>
+                  <pic:spPr>
+                    <a:xfrm>
+                      <a:off x="0" y="0"/>
+                      <a:ext cx="5760720" cy="750570"/>
+                    </a:xfrm>
+                    <a:prstGeom prst="rect">
+                      <a:avLst/>
+                    </a:prstGeom>
+                  </pic:spPr>
+                </pic:pic>
+              </a:graphicData>
+            </a:graphic>
+          </wp:inline>
+        </w:drawing>
+      </w:r>
+    </w:p>
+    <w:p>
+      <w:pPr>
+        <w:rPr>
+          <w:b/>
+          <w:bCs/>
+        </w:rPr>
+      </w:pPr>
+      <w:r>
+        <w:rPr>
+          <w:b/>
+          <w:bCs/>
+        </w:rPr>
+        <w:t>Bewertung</w:t>
+      </w:r>
+    </w:p>
+    <w:p>
+      <w:r>
+        <w:t xml:space="preserve">Die Untersuchung zeigt, dass einfache Regeln bereits sinnvoll zur Risikoabschätzung eingesetzt werden können. Besonders für operative Maßnahmen im Echtzeitbetrieb (Hinzuziehen eines Mitarbeiters) eignen sich diese Regeln als </w:t>
+      </w:r>
+      <w:r>
+        <w:t xml:space="preserve">Filter geringer Komplexität. In unserem finalen Modell verwenden wir die beiden Erkennungsfilter has_unscanned bzw. has_missing, </w:t>
+      </w:r>
+      <w:r>
+        <w:t xml:space="preserve">eine FPR (Anteil der als Betrug klassifizierten Fälle, die aber kein Betrug sind) von 0 aufweisen. D.h. immer dann, wenn diese Regel anschlägt, kann zumindest gemäß Trainingsdaten von einem Betrugsfall bzw. einer fehlerhaften Transaktion ausgegangen werden. </w:t>
+      </w:r>
+    </w:p>
+    <w:p>
+      <w:r>
+        <w:t xml:space="preserve">Die meisten Fälle werden nicht von dieser Regel abgedeckt, da has_unscanned und has_missing nur selten wahr sind. In den Fällen, in denen diese Merkmale anschlagen, kann durch die direkte Klassifikation als FRAUD jedoch Präzision gegenüber dem im folgenden Abschnitt erläuterten Klassifikator gewonnen werden. </w:t>
+      </w:r>
+    </w:p>
+    <w:p>
+      <w:r>
+        <w:t xml:space="preserve">Weitere Regeln eigenen sich nicht als statische Vorabregeln, da sie entweder kaum Fälle abdecken und daher einerseits in der Implementierung nicht sinnvoll scheinen, andererseits auch das Risiko von Überanpassung besteht. Zum Beispiel ein Einkauf, der sowohl Snacks hat als auch eine ungewöhnlich lange Transaktionsdauer, eine bestimmte Warenkorbgröße und zu einer gewissen Tageszeit stattfindet, ist wenig geeignet für eine generalisierende Regel. </w:t>
+      </w:r>
     </w:p>
     <w:p/>
     <w:p/>
@@ -3306,7 +3469,6 @@
       <w:r>
         <w:t xml:space="preserve"> </w:t>
       </w:r>
-      <w:proofErr w:type="gramStart"/>
       <w:r>
         <w:rPr>
           <w:b/>
@@ -3318,11 +3480,7 @@
         <w:t xml:space="preserve"> </w:t>
       </w:r>
       <w:r>
-        <w:t xml:space="preserve"> einerseits</w:t>
-      </w:r>
-      <w:proofErr w:type="gramEnd"/>
-      <w:r>
-        <w:t xml:space="preserve"> </w:t>
+        <w:t xml:space="preserve"> einerseits </w:t>
       </w:r>
       <w:r>
         <w:t xml:space="preserve">sowie </w:t>
@@ -3389,23 +3547,7 @@
         <w:t>umfassen unter</w:t>
       </w:r>
       <w:r>
-        <w:t xml:space="preserve"> anderem Entscheidungsbäume, logistische Regression, Support Vector Machines, k-</w:t>
-      </w:r>
-      <w:proofErr w:type="spellStart"/>
-      <w:r>
-        <w:t>Nearest</w:t>
-      </w:r>
-      <w:proofErr w:type="spellEnd"/>
-      <w:r>
-        <w:t xml:space="preserve"> Neighbours sowie Ensemble-Methoden wie Random Forest und Gradient </w:t>
-      </w:r>
-      <w:proofErr w:type="spellStart"/>
-      <w:r>
-        <w:t>Boosting</w:t>
-      </w:r>
-      <w:proofErr w:type="spellEnd"/>
-      <w:r>
-        <w:t>.</w:t>
+        <w:t xml:space="preserve"> anderem Entscheidungsbäume, logistische Regression, Support Vector Machines, k-Nearest Neighbours sowie Ensemble-Methoden wie Random Forest und Gradient Boosting.</w:t>
       </w:r>
     </w:p>
     <w:p>
@@ -3416,60 +3558,16 @@
         <w:t>Modellentwicklung</w:t>
       </w:r>
       <w:r>
-        <w:t xml:space="preserve"> würde ein Schwellenwert von 0.5 als Entscheidungskriterium verwendet. Aufgrund der stark </w:t>
-      </w:r>
-      <w:proofErr w:type="spellStart"/>
-      <w:r>
-        <w:t>unbalancierten</w:t>
-      </w:r>
-      <w:proofErr w:type="spellEnd"/>
-      <w:r>
-        <w:t xml:space="preserve"> Klassenverteilung ist dies jedoch nicht zielführend. Stattdessen dient das Modell in unserem Fall dazu, die Wahrscheinlichkeit für einen Betrugsfall zu schätzen, die in späteren Entscheidungsstufen weiterverwendet wird.</w:t>
-      </w:r>
-    </w:p>
-    <w:p>
-      <w:r>
-        <w:t xml:space="preserve">Ein </w:t>
-      </w:r>
-      <w:proofErr w:type="spellStart"/>
-      <w:r>
-        <w:t>Machine</w:t>
-      </w:r>
-      <w:proofErr w:type="spellEnd"/>
-      <w:r>
-        <w:t>-Learning-Klassifikationsmodell wird trainiert, um die Wahrscheinlichkeit vorherzusagen, dass eine Transaktion als FRAUD zu bewerten ist. Dazu werden mehrere Modelle miteinander verglichen (</w:t>
-      </w:r>
-      <w:proofErr w:type="spellStart"/>
-      <w:r>
-        <w:t>RandomForest</w:t>
-      </w:r>
-      <w:proofErr w:type="spellEnd"/>
-      <w:r>
-        <w:t xml:space="preserve">, </w:t>
-      </w:r>
-      <w:proofErr w:type="spellStart"/>
-      <w:r>
-        <w:t>Logistic</w:t>
-      </w:r>
-      <w:proofErr w:type="spellEnd"/>
-      <w:r>
-        <w:t xml:space="preserve"> Regression, </w:t>
-      </w:r>
-      <w:proofErr w:type="spellStart"/>
-      <w:r>
-        <w:t>LightGBM</w:t>
-      </w:r>
-      <w:proofErr w:type="spellEnd"/>
-      <w:r>
-        <w:t xml:space="preserve">, </w:t>
-      </w:r>
-      <w:proofErr w:type="spellStart"/>
-      <w:r>
-        <w:t>XGBoost</w:t>
-      </w:r>
-      <w:proofErr w:type="spellEnd"/>
-      <w:r>
-        <w:t>, SVM, KNN). Das beste Modell wird anhand von Präzision, Recall, F2-Score und der daraus resultierenden Entscheidungskonsequenz im Kostenmodell bestimmt.</w:t>
+        <w:t xml:space="preserve"> würde ein Schwellenwert von 0.5 als Entscheidungskriterium verwendet. Aufgrund der stark unbalancierten Klassenverteilung ist dies </w:t>
+      </w:r>
+      <w:r>
+        <w:lastRenderedPageBreak/>
+        <w:t>jedoch nicht zielführend. Stattdessen dient das Modell in unserem Fall dazu, die Wahrscheinlichkeit für einen Betrugsfall zu schätzen, die in späteren Entscheidungsstufen weiterverwendet wird.</w:t>
+      </w:r>
+    </w:p>
+    <w:p>
+      <w:r>
+        <w:t>Ein Machine-Learning-Klassifikationsmodell wird trainiert, um die Wahrscheinlichkeit vorherzusagen, dass eine Transaktion als FRAUD zu bewerten ist. Dazu werden mehrere Modelle miteinander verglichen (RandomForest, Logistic Regression, LightGBM, XGBoost, SVM, KNN). Das beste Modell wird anhand von Präzision, Recall, F2-Score und der daraus resultierenden Entscheidungskonsequenz im Kostenmodell bestimmt.</w:t>
       </w:r>
     </w:p>
     <w:p/>
@@ -3496,23 +3594,7 @@
         </w:numPr>
       </w:pPr>
       <w:r>
-        <w:t>Aufteilung der Daten in Trainings- und Testmenge (80/20) unter Beibehaltung der Klassenverteilung (</w:t>
-      </w:r>
-      <w:proofErr w:type="spellStart"/>
-      <w:r>
-        <w:t>stratify</w:t>
-      </w:r>
-      <w:proofErr w:type="spellEnd"/>
-      <w:r>
-        <w:t>=</w:t>
-      </w:r>
-      <w:proofErr w:type="spellStart"/>
-      <w:r>
-        <w:t>y_clf</w:t>
-      </w:r>
-      <w:proofErr w:type="spellEnd"/>
-      <w:r>
-        <w:t>)</w:t>
+        <w:t>Aufteilung der Daten in Trainings- und Testmenge (80/20) unter Beibehaltung der Klassenverteilung (stratify=y_clf)</w:t>
       </w:r>
     </w:p>
     <w:p>
@@ -3522,14 +3604,8 @@
           <w:numId w:val="33"/>
         </w:numPr>
       </w:pPr>
-      <w:proofErr w:type="spellStart"/>
-      <w:r>
-        <w:lastRenderedPageBreak/>
-        <w:t>One</w:t>
-      </w:r>
-      <w:proofErr w:type="spellEnd"/>
-      <w:r>
-        <w:t>-Hot-Encoding der kategorialen Variablen</w:t>
+      <w:r>
+        <w:t>One-Hot-Encoding der kategorialen Variablen</w:t>
       </w:r>
     </w:p>
     <w:p>
@@ -3540,15 +3616,7 @@
         </w:numPr>
       </w:pPr>
       <w:r>
-        <w:t xml:space="preserve">Vergleich mehrerer Modelle (Logistische Regression, Random Forest, Gradient </w:t>
-      </w:r>
-      <w:proofErr w:type="spellStart"/>
-      <w:r>
-        <w:t>Boosting</w:t>
-      </w:r>
-      <w:proofErr w:type="spellEnd"/>
-      <w:r>
-        <w:t>)</w:t>
+        <w:t>Vergleich mehrerer Modelle (Logistische Regression, Random Forest, Gradient Boosting)</w:t>
       </w:r>
     </w:p>
     <w:p>
@@ -3584,7 +3652,7 @@
                     <pic:cNvPicPr/>
                   </pic:nvPicPr>
                   <pic:blipFill>
-                    <a:blip r:embed="rId11"/>
+                    <a:blip r:embed="rId12"/>
                     <a:stretch>
                       <a:fillRect/>
                     </a:stretch>
@@ -3766,33 +3834,8 @@
           <w:b/>
           <w:bCs/>
         </w:rPr>
-        <w:t xml:space="preserve">Gradient </w:t>
-      </w:r>
-      <w:proofErr w:type="spellStart"/>
-      <w:r>
-        <w:rPr>
-          <w:b/>
-          <w:bCs/>
-        </w:rPr>
-        <w:t>Boosting</w:t>
-      </w:r>
-      <w:proofErr w:type="spellEnd"/>
-      <w:r>
-        <w:rPr>
-          <w:b/>
-          <w:bCs/>
-        </w:rPr>
-        <w:t xml:space="preserve"> </w:t>
-      </w:r>
-      <w:proofErr w:type="spellStart"/>
-      <w:r>
-        <w:rPr>
-          <w:b/>
-          <w:bCs/>
-        </w:rPr>
-        <w:t>Classifier</w:t>
-      </w:r>
-      <w:proofErr w:type="spellEnd"/>
+        <w:t>Gradient Boosting Classifier</w:t>
+      </w:r>
       <w:r>
         <w:t xml:space="preserve">. </w:t>
       </w:r>
@@ -3824,7 +3867,7 @@
                     <pic:cNvPicPr/>
                   </pic:nvPicPr>
                   <pic:blipFill>
-                    <a:blip r:embed="rId12"/>
+                    <a:blip r:embed="rId13"/>
                     <a:stretch>
                       <a:fillRect/>
                     </a:stretch>
@@ -3881,11 +3924,7 @@
         <w:ind w:left="360"/>
       </w:pPr>
       <w:r>
-        <w:t xml:space="preserve">Auch künstliche neuronale Netze wurden im Rahmen der Modellvergleiche getestet. Aufgrund ihrer grundsätzlich anderen Architektur (nicht-lineare Repräsentation, hohe </w:t>
-      </w:r>
-      <w:r>
-        <w:lastRenderedPageBreak/>
-        <w:t xml:space="preserve">Modellkomplexität) unterscheiden sie sich in Training, Interpretation und Anwendung deutlich von den klassischen Verfahren. Allerdings lag der Fokus dieses Projekts auf </w:t>
+        <w:t xml:space="preserve">Auch künstliche neuronale Netze wurden im Rahmen der Modellvergleiche getestet. Aufgrund ihrer grundsätzlich anderen Architektur (nicht-lineare Repräsentation, hohe Modellkomplexität) unterscheiden sie sich in Training, Interpretation und Anwendung deutlich von den klassischen Verfahren. Allerdings lag der Fokus dieses Projekts auf </w:t>
       </w:r>
       <w:r>
         <w:rPr>
@@ -3987,41 +4026,16 @@
           <w:b/>
           <w:bCs/>
         </w:rPr>
-        <w:t xml:space="preserve">Gradient </w:t>
-      </w:r>
-      <w:proofErr w:type="spellStart"/>
+        <w:t>Gradient Boosting Classifier</w:t>
+      </w:r>
+      <w:r>
+        <w:t>“ aufgebaut</w:t>
+      </w:r>
       <w:r>
         <w:rPr>
           <w:b/>
           <w:bCs/>
         </w:rPr>
-        <w:t>Boosting</w:t>
-      </w:r>
-      <w:proofErr w:type="spellEnd"/>
-      <w:r>
-        <w:rPr>
-          <w:b/>
-          <w:bCs/>
-        </w:rPr>
-        <w:t xml:space="preserve"> </w:t>
-      </w:r>
-      <w:proofErr w:type="spellStart"/>
-      <w:r>
-        <w:rPr>
-          <w:b/>
-          <w:bCs/>
-        </w:rPr>
-        <w:t>Classifier</w:t>
-      </w:r>
-      <w:proofErr w:type="spellEnd"/>
-      <w:r>
-        <w:t>“ aufgebaut</w:t>
-      </w:r>
-      <w:r>
-        <w:rPr>
-          <w:b/>
-          <w:bCs/>
-        </w:rPr>
         <w:t>.</w:t>
       </w:r>
     </w:p>
@@ -4078,6 +4092,7 @@
         <w:rPr>
           <w:noProof/>
         </w:rPr>
+        <w:lastRenderedPageBreak/>
         <w:drawing>
           <wp:inline distT="0" distB="0" distL="0" distR="0" wp14:anchorId="336EA3ED" wp14:editId="568C0F72">
             <wp:extent cx="1924319" cy="1686160"/>
@@ -4094,7 +4109,7 @@
                     <pic:cNvPicPr/>
                   </pic:nvPicPr>
                   <pic:blipFill>
-                    <a:blip r:embed="rId13"/>
+                    <a:blip r:embed="rId14"/>
                     <a:stretch>
                       <a:fillRect/>
                     </a:stretch>
@@ -4117,23 +4132,7 @@
     </w:p>
     <w:p>
       <w:r>
-        <w:t>Da die Verteilung der Schadenshöhe (</w:t>
-      </w:r>
-      <w:proofErr w:type="spellStart"/>
-      <w:r>
-        <w:t>damage</w:t>
-      </w:r>
-      <w:proofErr w:type="spellEnd"/>
-      <w:r>
-        <w:t xml:space="preserve">) stark rechtsschief ist, wurde auf die Verwendung eines linearen Regressionsmodells verzichtet. Stattdessen wurde ein Gradient </w:t>
-      </w:r>
-      <w:proofErr w:type="spellStart"/>
-      <w:r>
-        <w:t>Boosting</w:t>
-      </w:r>
-      <w:proofErr w:type="spellEnd"/>
-      <w:r>
-        <w:t xml:space="preserve"> Regressor zur Schätzung der </w:t>
+        <w:t xml:space="preserve">Da die Verteilung der Schadenshöhe (damage) stark rechtsschief ist, wurde auf die Verwendung eines linearen Regressionsmodells verzichtet. Stattdessen wurde ein Gradient Boosting Regressor zur Schätzung der </w:t>
       </w:r>
       <w:r>
         <w:t>Schadenshöhe</w:t>
@@ -4145,16 +4144,7 @@
     <w:p/>
     <w:p>
       <w:r>
-        <w:lastRenderedPageBreak/>
-        <w:t xml:space="preserve">Für </w:t>
-      </w:r>
-      <w:proofErr w:type="gramStart"/>
-      <w:r>
-        <w:t>die</w:t>
-      </w:r>
-      <w:proofErr w:type="gramEnd"/>
-      <w:r>
-        <w:t xml:space="preserve"> als FRAUD klassifizierten Transaktionen </w:t>
+        <w:t xml:space="preserve">Für die als FRAUD klassifizierten Transaktionen </w:t>
       </w:r>
       <w:r>
         <w:t xml:space="preserve">sowie eine gleich große Anzahl </w:t>
@@ -4166,15 +4156,7 @@
         <w:t xml:space="preserve">„NORMAL“ gelabelter Daten </w:t>
       </w:r>
       <w:r>
-        <w:t xml:space="preserve">wird zusätzlich ein Regressionsmodell trainiert, um die zu erwartende Schadenshöhe (Spalte: </w:t>
-      </w:r>
-      <w:proofErr w:type="spellStart"/>
-      <w:r>
-        <w:t>damage</w:t>
-      </w:r>
-      <w:proofErr w:type="spellEnd"/>
-      <w:r>
-        <w:t>) zu prognostizieren</w:t>
+        <w:t>wird zusätzlich ein Regressionsmodell trainiert, um die zu erwartende Schadenshöhe (Spalte: damage) zu prognostizieren</w:t>
       </w:r>
     </w:p>
     <w:p>
@@ -4199,7 +4181,6 @@
           <w:numId w:val="38"/>
         </w:numPr>
       </w:pPr>
-      <w:proofErr w:type="spellStart"/>
       <w:r>
         <w:rPr>
           <w:b/>
@@ -4207,7 +4188,6 @@
         </w:rPr>
         <w:t>GradientBoostingRegressor</w:t>
       </w:r>
-      <w:proofErr w:type="spellEnd"/>
     </w:p>
     <w:p>
       <w:pPr>
@@ -4238,7 +4218,7 @@
                     <pic:cNvPicPr/>
                   </pic:nvPicPr>
                   <pic:blipFill>
-                    <a:blip r:embed="rId14"/>
+                    <a:blip r:embed="rId15"/>
                     <a:stretch>
                       <a:fillRect/>
                     </a:stretch>
@@ -4394,6 +4374,7 @@
     </w:p>
     <w:p>
       <w:r>
+        <w:lastRenderedPageBreak/>
         <w:t>Die Entscheidungsfindung erfolgt über den Vergleich der erwarteten Werte beider Alternativen, wobei sowohl Treffergewinne als auch Fehlalarmkosten und vermeidbare Schäden berücksichtigt werden.</w:t>
       </w:r>
       <w:r>
@@ -4445,13 +4426,8 @@
         </w:rPr>
         <w:t xml:space="preserve">P(FRAUD) * </w:t>
       </w:r>
-      <w:proofErr w:type="spellStart"/>
-      <w:r>
-        <w:t>gain_tp</w:t>
-      </w:r>
-      <w:proofErr w:type="spellEnd"/>
-      <w:r>
-        <w:t xml:space="preserve"> </w:t>
+      <w:r>
+        <w:t xml:space="preserve">gain_tp </w:t>
       </w:r>
       <w:r>
         <w:rPr>
@@ -4459,14 +4435,12 @@
         </w:rPr>
         <w:t xml:space="preserve">− P(NORMAL) * </w:t>
       </w:r>
-      <w:proofErr w:type="spellStart"/>
       <w:r>
         <w:rPr>
           <w:i/>
         </w:rPr>
         <w:t>cost_fp</w:t>
       </w:r>
-      <w:proofErr w:type="spellEnd"/>
     </w:p>
     <w:p>
       <w:pPr>
@@ -4514,7 +4488,6 @@
           <w:b/>
           <w:bCs/>
         </w:rPr>
-        <w:lastRenderedPageBreak/>
         <w:t>Erwarteter Verlust bei Nicht-Kontrolle:</w:t>
       </w:r>
     </w:p>
@@ -4633,6 +4606,7 @@
     <w:p/>
     <w:p>
       <w:r>
+        <w:lastRenderedPageBreak/>
         <w:t>Eine Kontrolle erfolgt nur dann, wenn der erwartete Nutzen der Kontrolle gegenüber der Nicht-Kontrolle eine definierte Mindestdifferenz überschreitet. Dies dient der Vermeidung von Kontrollen mit nur marginalem wirtschaftlichem Vorteil.</w:t>
       </w:r>
     </w:p>
@@ -4701,15 +4675,7 @@
         </w:numPr>
       </w:pPr>
       <w:r>
-        <w:t xml:space="preserve">Untersuchung des Effekts von </w:t>
-      </w:r>
-      <w:proofErr w:type="spellStart"/>
-      <w:r>
-        <w:t>gain_tp</w:t>
-      </w:r>
-      <w:proofErr w:type="spellEnd"/>
-      <w:r>
-        <w:t xml:space="preserve"> (z.</w:t>
+        <w:t>Untersuchung des Effekts von gain_tp (z.</w:t>
       </w:r>
       <w:r>
         <w:rPr>
@@ -4726,7 +4692,6 @@
       <w:r>
         <w:t xml:space="preserve">, </w:t>
       </w:r>
-      <w:proofErr w:type="gramStart"/>
       <w:r>
         <w:t>5</w:t>
       </w:r>
@@ -4736,7 +4701,6 @@
       <w:r>
         <w:t>7,..</w:t>
       </w:r>
-      <w:proofErr w:type="gramEnd"/>
       <w:r>
         <w:t xml:space="preserve">  </w:t>
       </w:r>
@@ -4751,21 +4715,7 @@
         <w:rPr>
           <w:lang w:val="en-US"/>
         </w:rPr>
-        <w:t xml:space="preserve">) und </w:t>
-      </w:r>
-      <w:proofErr w:type="spellStart"/>
-      <w:r>
-        <w:rPr>
-          <w:lang w:val="en-US"/>
-        </w:rPr>
-        <w:t>cost_fp</w:t>
-      </w:r>
-      <w:proofErr w:type="spellEnd"/>
-      <w:r>
-        <w:rPr>
-          <w:lang w:val="en-US"/>
-        </w:rPr>
-        <w:t xml:space="preserve"> (z.</w:t>
+        <w:t>) und cost_fp (z.</w:t>
       </w:r>
       <w:r>
         <w:rPr>
@@ -4778,26 +4728,18 @@
         <w:rPr>
           <w:lang w:val="en-US"/>
         </w:rPr>
-        <w:t xml:space="preserve">B. 2, 5, </w:t>
-      </w:r>
-      <w:proofErr w:type="gramStart"/>
+        <w:t>B. 2, 5, 10</w:t>
+      </w:r>
       <w:r>
         <w:rPr>
           <w:lang w:val="en-US"/>
         </w:rPr>
-        <w:t>10</w:t>
+        <w:t>..</w:t>
       </w:r>
       <w:r>
         <w:rPr>
           <w:lang w:val="en-US"/>
         </w:rPr>
-        <w:t>..</w:t>
-      </w:r>
-      <w:proofErr w:type="gramEnd"/>
-      <w:r>
-        <w:rPr>
-          <w:lang w:val="en-US"/>
-        </w:rPr>
         <w:t xml:space="preserve"> </w:t>
       </w:r>
       <w:r>
@@ -4835,6 +4777,7 @@
         <w:rPr>
           <w:noProof/>
         </w:rPr>
+        <w:lastRenderedPageBreak/>
         <w:drawing>
           <wp:inline distT="0" distB="0" distL="0" distR="0" wp14:anchorId="1D0BE9D7" wp14:editId="1A7DFEB6">
             <wp:extent cx="4525006" cy="4296375"/>
@@ -4851,7 +4794,7 @@
                     <pic:cNvPicPr/>
                   </pic:nvPicPr>
                   <pic:blipFill>
-                    <a:blip r:embed="rId15"/>
+                    <a:blip r:embed="rId16"/>
                     <a:stretch>
                       <a:fillRect/>
                     </a:stretch>
@@ -4923,15 +4866,7 @@
         </w:numPr>
       </w:pPr>
       <w:r>
-        <w:t>Fehlalarme (</w:t>
-      </w:r>
-      <w:proofErr w:type="spellStart"/>
-      <w:r>
-        <w:t>False</w:t>
-      </w:r>
-      <w:proofErr w:type="spellEnd"/>
-      <w:r>
-        <w:t xml:space="preserve"> Positives)</w:t>
+        <w:t>Fehlalarme (False Positives)</w:t>
       </w:r>
     </w:p>
     <w:p>
@@ -4942,16 +4877,7 @@
         </w:numPr>
       </w:pPr>
       <w:r>
-        <w:lastRenderedPageBreak/>
-        <w:t>entgangene Schäden (</w:t>
-      </w:r>
-      <w:proofErr w:type="spellStart"/>
-      <w:r>
-        <w:t>False</w:t>
-      </w:r>
-      <w:proofErr w:type="spellEnd"/>
-      <w:r>
-        <w:t xml:space="preserve"> Negatives)</w:t>
+        <w:t>entgangene Schäden (False Negatives)</w:t>
       </w:r>
     </w:p>
     <w:p>
@@ -4973,15 +4899,7 @@
     <w:p/>
     <w:p>
       <w:r>
-        <w:t xml:space="preserve">Sofern im Modell zusätzlich ein </w:t>
-      </w:r>
-      <w:proofErr w:type="spellStart"/>
-      <w:r>
-        <w:t>margin_thresh</w:t>
-      </w:r>
-      <w:proofErr w:type="spellEnd"/>
-      <w:r>
-        <w:t xml:space="preserve"> als Parameter berücksichtigt wird, so ergibt sich das folgende Ergebnis, wobei das Minimum der Gesamtkosten der Bewertungsfunktion bei 1.224,17 € liegt.</w:t>
+        <w:t>Sofern im Modell zusätzlich ein margin_thresh als Parameter berücksichtigt wird, so ergibt sich das folgende Ergebnis, wobei das Minimum der Gesamtkosten der Bewertungsfunktion bei 1.224,17 € liegt.</w:t>
       </w:r>
     </w:p>
     <w:p>
@@ -5027,6 +4945,7 @@
         <w:rPr>
           <w:noProof/>
         </w:rPr>
+        <w:lastRenderedPageBreak/>
         <w:drawing>
           <wp:inline distT="0" distB="0" distL="0" distR="0" wp14:anchorId="00C4C99D" wp14:editId="769A56DB">
             <wp:extent cx="7438519" cy="4572000"/>
@@ -5043,7 +4962,7 @@
                     <pic:cNvPicPr/>
                   </pic:nvPicPr>
                   <pic:blipFill>
-                    <a:blip r:embed="rId16"/>
+                    <a:blip r:embed="rId17"/>
                     <a:stretch>
                       <a:fillRect/>
                     </a:stretch>
@@ -5097,7 +5016,6 @@
     </w:p>
     <w:p>
       <w:r>
-        <w:lastRenderedPageBreak/>
         <w:t>Da sich diese Werte in der Praxis abhängig von Marktbedingungen, rechtlichen Rahmenbedingungen oder strategischen Überlegungen ändern können, wurde eine Sensitivitätsanalyse durchgeführt. Dabei wurde analysiert, wie sich Veränderungen dieser Parameter auf die Entscheidung und die Gesamtkosten auswirken.</w:t>
       </w:r>
     </w:p>
@@ -5127,23 +5045,7 @@
         <w:t> </w:t>
       </w:r>
       <w:r>
-        <w:t xml:space="preserve">B. </w:t>
-      </w:r>
-      <w:proofErr w:type="spellStart"/>
-      <w:r>
-        <w:t>cost_fp</w:t>
-      </w:r>
-      <w:proofErr w:type="spellEnd"/>
-      <w:r>
-        <w:t xml:space="preserve"> oder </w:t>
-      </w:r>
-      <w:proofErr w:type="spellStart"/>
-      <w:r>
-        <w:t>gain_tp</w:t>
-      </w:r>
-      <w:proofErr w:type="spellEnd"/>
-      <w:r>
-        <w:t>) ver</w:t>
+        <w:t>B. cost_fp oder gain_tp) ver</w:t>
       </w:r>
       <w:r>
         <w:rPr>
@@ -5176,6 +5078,7 @@
         <w:rPr>
           <w:noProof/>
         </w:rPr>
+        <w:lastRenderedPageBreak/>
         <w:drawing>
           <wp:inline distT="0" distB="0" distL="0" distR="0" wp14:anchorId="48B509F2" wp14:editId="216974C2">
             <wp:extent cx="5760720" cy="3474720"/>
@@ -5192,7 +5095,7 @@
                     <pic:cNvPicPr/>
                   </pic:nvPicPr>
                   <pic:blipFill>
-                    <a:blip r:embed="rId17"/>
+                    <a:blip r:embed="rId18"/>
                     <a:stretch>
                       <a:fillRect/>
                     </a:stretch>
@@ -5255,15 +5158,7 @@
         </w:numPr>
       </w:pPr>
       <w:r>
-        <w:t xml:space="preserve">Höhere </w:t>
-      </w:r>
-      <w:proofErr w:type="spellStart"/>
-      <w:r>
-        <w:t>cost_fp</w:t>
-      </w:r>
-      <w:proofErr w:type="spellEnd"/>
-      <w:r>
-        <w:t>-Werte führen zu restriktiveren Kontrollentscheidungen</w:t>
+        <w:t>Höhere cost_fp-Werte führen zu restriktiveren Kontrollentscheidungen</w:t>
       </w:r>
     </w:p>
     <w:p>
@@ -5289,7 +5184,6 @@
           <w:sz w:val="56"/>
           <w:szCs w:val="56"/>
         </w:rPr>
-        <w:lastRenderedPageBreak/>
         <w:t>Interpretation</w:t>
       </w:r>
     </w:p>
@@ -5338,6 +5232,7 @@
           <w:sz w:val="56"/>
           <w:szCs w:val="56"/>
         </w:rPr>
+        <w:lastRenderedPageBreak/>
         <w:drawing>
           <wp:inline distT="0" distB="0" distL="0" distR="0" wp14:anchorId="21832022" wp14:editId="62B3EC0F">
             <wp:extent cx="5760720" cy="5966460"/>
@@ -5354,7 +5249,7 @@
                     <pic:cNvPicPr/>
                   </pic:nvPicPr>
                   <pic:blipFill>
-                    <a:blip r:embed="rId18"/>
+                    <a:blip r:embed="rId19"/>
                     <a:stretch>
                       <a:fillRect/>
                     </a:stretch>
@@ -5447,7 +5342,7 @@
                     <pic:cNvPicPr/>
                   </pic:nvPicPr>
                   <pic:blipFill>
-                    <a:blip r:embed="rId19"/>
+                    <a:blip r:embed="rId20"/>
                     <a:stretch>
                       <a:fillRect/>
                     </a:stretch>
@@ -5525,7 +5420,7 @@
                     <pic:cNvPicPr/>
                   </pic:nvPicPr>
                   <pic:blipFill>
-                    <a:blip r:embed="rId20"/>
+                    <a:blip r:embed="rId21"/>
                     <a:stretch>
                       <a:fillRect/>
                     </a:stretch>
@@ -6045,8 +5940,8 @@
     </w:p>
     <w:p/>
     <w:sectPr>
-      <w:headerReference w:type="default" r:id="rId21"/>
-      <w:headerReference w:type="first" r:id="rId22"/>
+      <w:headerReference w:type="default" r:id="rId22"/>
+      <w:headerReference w:type="first" r:id="rId23"/>
       <w:pgSz w:w="11906" w:h="16838"/>
       <w:pgMar w:top="1417" w:right="1417" w:bottom="1134" w:left="1417" w:header="708" w:footer="708" w:gutter="0"/>
       <w:pgNumType w:start="0"/>
@@ -6542,6 +6437,155 @@
     </w:lvl>
   </w:abstractNum>
   <w:abstractNum w:abstractNumId="3" w15:restartNumberingAfterBreak="0">
+    <w:nsid w:val="0722457D"/>
+    <w:multiLevelType w:val="multilevel"/>
+    <w:tmpl w:val="11BEFB20"/>
+    <w:lvl w:ilvl="0">
+      <w:start w:val="1"/>
+      <w:numFmt w:val="bullet"/>
+      <w:lvlText w:val=""/>
+      <w:lvlJc w:val="left"/>
+      <w:pPr>
+        <w:tabs>
+          <w:tab w:val="num" w:pos="720"/>
+        </w:tabs>
+        <w:ind w:left="720" w:hanging="360"/>
+      </w:pPr>
+      <w:rPr>
+        <w:rFonts w:ascii="Symbol" w:hAnsi="Symbol" w:hint="default"/>
+        <w:sz w:val="20"/>
+      </w:rPr>
+    </w:lvl>
+    <w:lvl w:ilvl="1" w:tentative="1">
+      <w:start w:val="1"/>
+      <w:numFmt w:val="bullet"/>
+      <w:lvlText w:val="o"/>
+      <w:lvlJc w:val="left"/>
+      <w:pPr>
+        <w:tabs>
+          <w:tab w:val="num" w:pos="1440"/>
+        </w:tabs>
+        <w:ind w:left="1440" w:hanging="360"/>
+      </w:pPr>
+      <w:rPr>
+        <w:rFonts w:ascii="Courier New" w:hAnsi="Courier New" w:hint="default"/>
+        <w:sz w:val="20"/>
+      </w:rPr>
+    </w:lvl>
+    <w:lvl w:ilvl="2" w:tentative="1">
+      <w:start w:val="1"/>
+      <w:numFmt w:val="bullet"/>
+      <w:lvlText w:val=""/>
+      <w:lvlJc w:val="left"/>
+      <w:pPr>
+        <w:tabs>
+          <w:tab w:val="num" w:pos="2160"/>
+        </w:tabs>
+        <w:ind w:left="2160" w:hanging="360"/>
+      </w:pPr>
+      <w:rPr>
+        <w:rFonts w:ascii="Wingdings" w:hAnsi="Wingdings" w:hint="default"/>
+        <w:sz w:val="20"/>
+      </w:rPr>
+    </w:lvl>
+    <w:lvl w:ilvl="3" w:tentative="1">
+      <w:start w:val="1"/>
+      <w:numFmt w:val="bullet"/>
+      <w:lvlText w:val=""/>
+      <w:lvlJc w:val="left"/>
+      <w:pPr>
+        <w:tabs>
+          <w:tab w:val="num" w:pos="2880"/>
+        </w:tabs>
+        <w:ind w:left="2880" w:hanging="360"/>
+      </w:pPr>
+      <w:rPr>
+        <w:rFonts w:ascii="Wingdings" w:hAnsi="Wingdings" w:hint="default"/>
+        <w:sz w:val="20"/>
+      </w:rPr>
+    </w:lvl>
+    <w:lvl w:ilvl="4" w:tentative="1">
+      <w:start w:val="1"/>
+      <w:numFmt w:val="bullet"/>
+      <w:lvlText w:val=""/>
+      <w:lvlJc w:val="left"/>
+      <w:pPr>
+        <w:tabs>
+          <w:tab w:val="num" w:pos="3600"/>
+        </w:tabs>
+        <w:ind w:left="3600" w:hanging="360"/>
+      </w:pPr>
+      <w:rPr>
+        <w:rFonts w:ascii="Wingdings" w:hAnsi="Wingdings" w:hint="default"/>
+        <w:sz w:val="20"/>
+      </w:rPr>
+    </w:lvl>
+    <w:lvl w:ilvl="5" w:tentative="1">
+      <w:start w:val="1"/>
+      <w:numFmt w:val="bullet"/>
+      <w:lvlText w:val=""/>
+      <w:lvlJc w:val="left"/>
+      <w:pPr>
+        <w:tabs>
+          <w:tab w:val="num" w:pos="4320"/>
+        </w:tabs>
+        <w:ind w:left="4320" w:hanging="360"/>
+      </w:pPr>
+      <w:rPr>
+        <w:rFonts w:ascii="Wingdings" w:hAnsi="Wingdings" w:hint="default"/>
+        <w:sz w:val="20"/>
+      </w:rPr>
+    </w:lvl>
+    <w:lvl w:ilvl="6" w:tentative="1">
+      <w:start w:val="1"/>
+      <w:numFmt w:val="bullet"/>
+      <w:lvlText w:val=""/>
+      <w:lvlJc w:val="left"/>
+      <w:pPr>
+        <w:tabs>
+          <w:tab w:val="num" w:pos="5040"/>
+        </w:tabs>
+        <w:ind w:left="5040" w:hanging="360"/>
+      </w:pPr>
+      <w:rPr>
+        <w:rFonts w:ascii="Wingdings" w:hAnsi="Wingdings" w:hint="default"/>
+        <w:sz w:val="20"/>
+      </w:rPr>
+    </w:lvl>
+    <w:lvl w:ilvl="7" w:tentative="1">
+      <w:start w:val="1"/>
+      <w:numFmt w:val="bullet"/>
+      <w:lvlText w:val=""/>
+      <w:lvlJc w:val="left"/>
+      <w:pPr>
+        <w:tabs>
+          <w:tab w:val="num" w:pos="5760"/>
+        </w:tabs>
+        <w:ind w:left="5760" w:hanging="360"/>
+      </w:pPr>
+      <w:rPr>
+        <w:rFonts w:ascii="Wingdings" w:hAnsi="Wingdings" w:hint="default"/>
+        <w:sz w:val="20"/>
+      </w:rPr>
+    </w:lvl>
+    <w:lvl w:ilvl="8" w:tentative="1">
+      <w:start w:val="1"/>
+      <w:numFmt w:val="bullet"/>
+      <w:lvlText w:val=""/>
+      <w:lvlJc w:val="left"/>
+      <w:pPr>
+        <w:tabs>
+          <w:tab w:val="num" w:pos="6480"/>
+        </w:tabs>
+        <w:ind w:left="6480" w:hanging="360"/>
+      </w:pPr>
+      <w:rPr>
+        <w:rFonts w:ascii="Wingdings" w:hAnsi="Wingdings" w:hint="default"/>
+        <w:sz w:val="20"/>
+      </w:rPr>
+    </w:lvl>
+  </w:abstractNum>
+  <w:abstractNum w:abstractNumId="4" w15:restartNumberingAfterBreak="0">
     <w:nsid w:val="0AC00762"/>
     <w:multiLevelType w:val="hybridMultilevel"/>
     <w:tmpl w:val="004248B6"/>
@@ -6631,7 +6675,7 @@
       </w:pPr>
     </w:lvl>
   </w:abstractNum>
-  <w:abstractNum w:abstractNumId="4" w15:restartNumberingAfterBreak="0">
+  <w:abstractNum w:abstractNumId="5" w15:restartNumberingAfterBreak="0">
     <w:nsid w:val="0EE9343A"/>
     <w:multiLevelType w:val="multilevel"/>
     <w:tmpl w:val="82624D4A"/>
@@ -6744,7 +6788,7 @@
       </w:pPr>
     </w:lvl>
   </w:abstractNum>
-  <w:abstractNum w:abstractNumId="5" w15:restartNumberingAfterBreak="0">
+  <w:abstractNum w:abstractNumId="6" w15:restartNumberingAfterBreak="0">
     <w:nsid w:val="105366BF"/>
     <w:multiLevelType w:val="hybridMultilevel"/>
     <w:tmpl w:val="842633D6"/>
@@ -6857,7 +6901,7 @@
       </w:rPr>
     </w:lvl>
   </w:abstractNum>
-  <w:abstractNum w:abstractNumId="6" w15:restartNumberingAfterBreak="0">
+  <w:abstractNum w:abstractNumId="7" w15:restartNumberingAfterBreak="0">
     <w:nsid w:val="196D1C52"/>
     <w:multiLevelType w:val="hybridMultilevel"/>
     <w:tmpl w:val="A7ACE1D6"/>
@@ -6946,7 +6990,7 @@
       </w:pPr>
     </w:lvl>
   </w:abstractNum>
-  <w:abstractNum w:abstractNumId="7" w15:restartNumberingAfterBreak="0">
+  <w:abstractNum w:abstractNumId="8" w15:restartNumberingAfterBreak="0">
     <w:nsid w:val="1991003E"/>
     <w:multiLevelType w:val="hybridMultilevel"/>
     <w:tmpl w:val="760AD64C"/>
@@ -7035,7 +7079,7 @@
       </w:pPr>
     </w:lvl>
   </w:abstractNum>
-  <w:abstractNum w:abstractNumId="8" w15:restartNumberingAfterBreak="0">
+  <w:abstractNum w:abstractNumId="9" w15:restartNumberingAfterBreak="0">
     <w:nsid w:val="1AD17EC3"/>
     <w:multiLevelType w:val="multilevel"/>
     <w:tmpl w:val="CADAB97A"/>
@@ -7184,7 +7228,7 @@
       </w:rPr>
     </w:lvl>
   </w:abstractNum>
-  <w:abstractNum w:abstractNumId="9" w15:restartNumberingAfterBreak="0">
+  <w:abstractNum w:abstractNumId="10" w15:restartNumberingAfterBreak="0">
     <w:nsid w:val="1C81B891"/>
     <w:multiLevelType w:val="hybridMultilevel"/>
     <w:tmpl w:val="F13E9418"/>
@@ -7297,7 +7341,7 @@
       </w:rPr>
     </w:lvl>
   </w:abstractNum>
-  <w:abstractNum w:abstractNumId="10" w15:restartNumberingAfterBreak="0">
+  <w:abstractNum w:abstractNumId="11" w15:restartNumberingAfterBreak="0">
     <w:nsid w:val="1D311282"/>
     <w:multiLevelType w:val="multilevel"/>
     <w:tmpl w:val="5ABAF7B4"/>
@@ -7446,7 +7490,7 @@
       </w:rPr>
     </w:lvl>
   </w:abstractNum>
-  <w:abstractNum w:abstractNumId="11" w15:restartNumberingAfterBreak="0">
+  <w:abstractNum w:abstractNumId="12" w15:restartNumberingAfterBreak="0">
     <w:nsid w:val="1DB96CED"/>
     <w:multiLevelType w:val="multilevel"/>
     <w:tmpl w:val="21B217BE"/>
@@ -7595,7 +7639,7 @@
       </w:rPr>
     </w:lvl>
   </w:abstractNum>
-  <w:abstractNum w:abstractNumId="12" w15:restartNumberingAfterBreak="0">
+  <w:abstractNum w:abstractNumId="13" w15:restartNumberingAfterBreak="0">
     <w:nsid w:val="244B18E1"/>
     <w:multiLevelType w:val="multilevel"/>
     <w:tmpl w:val="6E8C49A0"/>
@@ -7744,7 +7788,120 @@
       </w:rPr>
     </w:lvl>
   </w:abstractNum>
-  <w:abstractNum w:abstractNumId="13" w15:restartNumberingAfterBreak="0">
+  <w:abstractNum w:abstractNumId="14" w15:restartNumberingAfterBreak="0">
+    <w:nsid w:val="27854C7A"/>
+    <w:multiLevelType w:val="multilevel"/>
+    <w:tmpl w:val="56C6662E"/>
+    <w:lvl w:ilvl="0">
+      <w:start w:val="1"/>
+      <w:numFmt w:val="decimal"/>
+      <w:lvlText w:val="%1."/>
+      <w:lvlJc w:val="left"/>
+      <w:pPr>
+        <w:tabs>
+          <w:tab w:val="num" w:pos="720"/>
+        </w:tabs>
+        <w:ind w:left="720" w:hanging="360"/>
+      </w:pPr>
+    </w:lvl>
+    <w:lvl w:ilvl="1" w:tentative="1">
+      <w:start w:val="1"/>
+      <w:numFmt w:val="decimal"/>
+      <w:lvlText w:val="%2."/>
+      <w:lvlJc w:val="left"/>
+      <w:pPr>
+        <w:tabs>
+          <w:tab w:val="num" w:pos="1440"/>
+        </w:tabs>
+        <w:ind w:left="1440" w:hanging="360"/>
+      </w:pPr>
+    </w:lvl>
+    <w:lvl w:ilvl="2" w:tentative="1">
+      <w:start w:val="1"/>
+      <w:numFmt w:val="decimal"/>
+      <w:lvlText w:val="%3."/>
+      <w:lvlJc w:val="left"/>
+      <w:pPr>
+        <w:tabs>
+          <w:tab w:val="num" w:pos="2160"/>
+        </w:tabs>
+        <w:ind w:left="2160" w:hanging="360"/>
+      </w:pPr>
+    </w:lvl>
+    <w:lvl w:ilvl="3" w:tentative="1">
+      <w:start w:val="1"/>
+      <w:numFmt w:val="decimal"/>
+      <w:lvlText w:val="%4."/>
+      <w:lvlJc w:val="left"/>
+      <w:pPr>
+        <w:tabs>
+          <w:tab w:val="num" w:pos="2880"/>
+        </w:tabs>
+        <w:ind w:left="2880" w:hanging="360"/>
+      </w:pPr>
+    </w:lvl>
+    <w:lvl w:ilvl="4" w:tentative="1">
+      <w:start w:val="1"/>
+      <w:numFmt w:val="decimal"/>
+      <w:lvlText w:val="%5."/>
+      <w:lvlJc w:val="left"/>
+      <w:pPr>
+        <w:tabs>
+          <w:tab w:val="num" w:pos="3600"/>
+        </w:tabs>
+        <w:ind w:left="3600" w:hanging="360"/>
+      </w:pPr>
+    </w:lvl>
+    <w:lvl w:ilvl="5" w:tentative="1">
+      <w:start w:val="1"/>
+      <w:numFmt w:val="decimal"/>
+      <w:lvlText w:val="%6."/>
+      <w:lvlJc w:val="left"/>
+      <w:pPr>
+        <w:tabs>
+          <w:tab w:val="num" w:pos="4320"/>
+        </w:tabs>
+        <w:ind w:left="4320" w:hanging="360"/>
+      </w:pPr>
+    </w:lvl>
+    <w:lvl w:ilvl="6" w:tentative="1">
+      <w:start w:val="1"/>
+      <w:numFmt w:val="decimal"/>
+      <w:lvlText w:val="%7."/>
+      <w:lvlJc w:val="left"/>
+      <w:pPr>
+        <w:tabs>
+          <w:tab w:val="num" w:pos="5040"/>
+        </w:tabs>
+        <w:ind w:left="5040" w:hanging="360"/>
+      </w:pPr>
+    </w:lvl>
+    <w:lvl w:ilvl="7" w:tentative="1">
+      <w:start w:val="1"/>
+      <w:numFmt w:val="decimal"/>
+      <w:lvlText w:val="%8."/>
+      <w:lvlJc w:val="left"/>
+      <w:pPr>
+        <w:tabs>
+          <w:tab w:val="num" w:pos="5760"/>
+        </w:tabs>
+        <w:ind w:left="5760" w:hanging="360"/>
+      </w:pPr>
+    </w:lvl>
+    <w:lvl w:ilvl="8" w:tentative="1">
+      <w:start w:val="1"/>
+      <w:numFmt w:val="decimal"/>
+      <w:lvlText w:val="%9."/>
+      <w:lvlJc w:val="left"/>
+      <w:pPr>
+        <w:tabs>
+          <w:tab w:val="num" w:pos="6480"/>
+        </w:tabs>
+        <w:ind w:left="6480" w:hanging="360"/>
+      </w:pPr>
+    </w:lvl>
+  </w:abstractNum>
+  <w:abstractNum w:abstractNumId="15" w15:restartNumberingAfterBreak="0">
     <w:nsid w:val="28114129"/>
     <w:multiLevelType w:val="multilevel"/>
     <w:tmpl w:val="F954C91C"/>
@@ -7857,7 +8014,7 @@
       </w:pPr>
     </w:lvl>
   </w:abstractNum>
-  <w:abstractNum w:abstractNumId="14" w15:restartNumberingAfterBreak="0">
+  <w:abstractNum w:abstractNumId="16" w15:restartNumberingAfterBreak="0">
     <w:nsid w:val="2E8E2AA3"/>
     <w:multiLevelType w:val="multilevel"/>
     <w:tmpl w:val="D23251D4"/>
@@ -8006,7 +8163,7 @@
       </w:rPr>
     </w:lvl>
   </w:abstractNum>
-  <w:abstractNum w:abstractNumId="15" w15:restartNumberingAfterBreak="0">
+  <w:abstractNum w:abstractNumId="17" w15:restartNumberingAfterBreak="0">
     <w:nsid w:val="2F3D7202"/>
     <w:multiLevelType w:val="multilevel"/>
     <w:tmpl w:val="FBB4E6E2"/>
@@ -8155,7 +8312,7 @@
       </w:rPr>
     </w:lvl>
   </w:abstractNum>
-  <w:abstractNum w:abstractNumId="16" w15:restartNumberingAfterBreak="0">
+  <w:abstractNum w:abstractNumId="18" w15:restartNumberingAfterBreak="0">
     <w:nsid w:val="30DB7452"/>
     <w:multiLevelType w:val="multilevel"/>
     <w:tmpl w:val="70E2EEBE"/>
@@ -8304,7 +8461,7 @@
       </w:rPr>
     </w:lvl>
   </w:abstractNum>
-  <w:abstractNum w:abstractNumId="17" w15:restartNumberingAfterBreak="0">
+  <w:abstractNum w:abstractNumId="19" w15:restartNumberingAfterBreak="0">
     <w:nsid w:val="3BD065D5"/>
     <w:multiLevelType w:val="hybridMultilevel"/>
     <w:tmpl w:val="2E561B64"/>
@@ -8416,7 +8573,7 @@
       </w:rPr>
     </w:lvl>
   </w:abstractNum>
-  <w:abstractNum w:abstractNumId="18" w15:restartNumberingAfterBreak="0">
+  <w:abstractNum w:abstractNumId="20" w15:restartNumberingAfterBreak="0">
     <w:nsid w:val="3C137704"/>
     <w:multiLevelType w:val="multilevel"/>
     <w:tmpl w:val="644ACFC0"/>
@@ -8565,7 +8722,7 @@
       </w:rPr>
     </w:lvl>
   </w:abstractNum>
-  <w:abstractNum w:abstractNumId="19" w15:restartNumberingAfterBreak="0">
+  <w:abstractNum w:abstractNumId="21" w15:restartNumberingAfterBreak="0">
     <w:nsid w:val="432AE7C6"/>
     <w:multiLevelType w:val="hybridMultilevel"/>
     <w:tmpl w:val="C69289A6"/>
@@ -8678,7 +8835,7 @@
       </w:rPr>
     </w:lvl>
   </w:abstractNum>
-  <w:abstractNum w:abstractNumId="20" w15:restartNumberingAfterBreak="0">
+  <w:abstractNum w:abstractNumId="22" w15:restartNumberingAfterBreak="0">
     <w:nsid w:val="462F3207"/>
     <w:multiLevelType w:val="multilevel"/>
     <w:tmpl w:val="D508334A"/>
@@ -8827,7 +8984,7 @@
       </w:rPr>
     </w:lvl>
   </w:abstractNum>
-  <w:abstractNum w:abstractNumId="21" w15:restartNumberingAfterBreak="0">
+  <w:abstractNum w:abstractNumId="23" w15:restartNumberingAfterBreak="0">
     <w:nsid w:val="48274EEC"/>
     <w:multiLevelType w:val="multilevel"/>
     <w:tmpl w:val="EB9675EA"/>
@@ -8976,7 +9133,7 @@
       </w:rPr>
     </w:lvl>
   </w:abstractNum>
-  <w:abstractNum w:abstractNumId="22" w15:restartNumberingAfterBreak="0">
+  <w:abstractNum w:abstractNumId="24" w15:restartNumberingAfterBreak="0">
     <w:nsid w:val="48CB675C"/>
     <w:multiLevelType w:val="multilevel"/>
     <w:tmpl w:val="07164EE8"/>
@@ -9125,7 +9282,7 @@
       </w:rPr>
     </w:lvl>
   </w:abstractNum>
-  <w:abstractNum w:abstractNumId="23" w15:restartNumberingAfterBreak="0">
+  <w:abstractNum w:abstractNumId="25" w15:restartNumberingAfterBreak="0">
     <w:nsid w:val="49172DC7"/>
     <w:multiLevelType w:val="multilevel"/>
     <w:tmpl w:val="DEF61684"/>
@@ -9274,7 +9431,7 @@
       </w:rPr>
     </w:lvl>
   </w:abstractNum>
-  <w:abstractNum w:abstractNumId="24" w15:restartNumberingAfterBreak="0">
+  <w:abstractNum w:abstractNumId="26" w15:restartNumberingAfterBreak="0">
     <w:nsid w:val="4ACB64DD"/>
     <w:multiLevelType w:val="hybridMultilevel"/>
     <w:tmpl w:val="ACA0028C"/>
@@ -9360,7 +9517,7 @@
       </w:pPr>
     </w:lvl>
   </w:abstractNum>
-  <w:abstractNum w:abstractNumId="25" w15:restartNumberingAfterBreak="0">
+  <w:abstractNum w:abstractNumId="27" w15:restartNumberingAfterBreak="0">
     <w:nsid w:val="55CC426B"/>
     <w:multiLevelType w:val="multilevel"/>
     <w:tmpl w:val="965E00CE"/>
@@ -9509,7 +9666,7 @@
       </w:rPr>
     </w:lvl>
   </w:abstractNum>
-  <w:abstractNum w:abstractNumId="26" w15:restartNumberingAfterBreak="0">
+  <w:abstractNum w:abstractNumId="28" w15:restartNumberingAfterBreak="0">
     <w:nsid w:val="56D44365"/>
     <w:multiLevelType w:val="multilevel"/>
     <w:tmpl w:val="76344A72"/>
@@ -9658,7 +9815,7 @@
       </w:rPr>
     </w:lvl>
   </w:abstractNum>
-  <w:abstractNum w:abstractNumId="27" w15:restartNumberingAfterBreak="0">
+  <w:abstractNum w:abstractNumId="29" w15:restartNumberingAfterBreak="0">
     <w:nsid w:val="5AA24B98"/>
     <w:multiLevelType w:val="multilevel"/>
     <w:tmpl w:val="9A04F1DC"/>
@@ -9807,7 +9964,7 @@
       </w:rPr>
     </w:lvl>
   </w:abstractNum>
-  <w:abstractNum w:abstractNumId="28" w15:restartNumberingAfterBreak="0">
+  <w:abstractNum w:abstractNumId="30" w15:restartNumberingAfterBreak="0">
     <w:nsid w:val="5E286EDA"/>
     <w:multiLevelType w:val="multilevel"/>
     <w:tmpl w:val="ED427D3E"/>
@@ -9956,7 +10113,7 @@
       </w:rPr>
     </w:lvl>
   </w:abstractNum>
-  <w:abstractNum w:abstractNumId="29" w15:restartNumberingAfterBreak="0">
+  <w:abstractNum w:abstractNumId="31" w15:restartNumberingAfterBreak="0">
     <w:nsid w:val="5E6501BA"/>
     <w:multiLevelType w:val="hybridMultilevel"/>
     <w:tmpl w:val="EC923C18"/>
@@ -10045,7 +10202,7 @@
       </w:pPr>
     </w:lvl>
   </w:abstractNum>
-  <w:abstractNum w:abstractNumId="30" w15:restartNumberingAfterBreak="0">
+  <w:abstractNum w:abstractNumId="32" w15:restartNumberingAfterBreak="0">
     <w:nsid w:val="647B1308"/>
     <w:multiLevelType w:val="multilevel"/>
     <w:tmpl w:val="BA1683A6"/>
@@ -10194,7 +10351,7 @@
       </w:rPr>
     </w:lvl>
   </w:abstractNum>
-  <w:abstractNum w:abstractNumId="31" w15:restartNumberingAfterBreak="0">
+  <w:abstractNum w:abstractNumId="33" w15:restartNumberingAfterBreak="0">
     <w:nsid w:val="64BBE0B5"/>
     <w:multiLevelType w:val="hybridMultilevel"/>
     <w:tmpl w:val="4BE29728"/>
@@ -10307,7 +10464,7 @@
       </w:rPr>
     </w:lvl>
   </w:abstractNum>
-  <w:abstractNum w:abstractNumId="32" w15:restartNumberingAfterBreak="0">
+  <w:abstractNum w:abstractNumId="34" w15:restartNumberingAfterBreak="0">
     <w:nsid w:val="65676AC2"/>
     <w:multiLevelType w:val="hybridMultilevel"/>
     <w:tmpl w:val="26DAC874"/>
@@ -10396,7 +10553,7 @@
       </w:pPr>
     </w:lvl>
   </w:abstractNum>
-  <w:abstractNum w:abstractNumId="33" w15:restartNumberingAfterBreak="0">
+  <w:abstractNum w:abstractNumId="35" w15:restartNumberingAfterBreak="0">
     <w:nsid w:val="6623132E"/>
     <w:multiLevelType w:val="multilevel"/>
     <w:tmpl w:val="EF1239EE"/>
@@ -10545,7 +10702,7 @@
       </w:rPr>
     </w:lvl>
   </w:abstractNum>
-  <w:abstractNum w:abstractNumId="34" w15:restartNumberingAfterBreak="0">
+  <w:abstractNum w:abstractNumId="36" w15:restartNumberingAfterBreak="0">
     <w:nsid w:val="66DB38A4"/>
     <w:multiLevelType w:val="multilevel"/>
     <w:tmpl w:val="777419B0"/>
@@ -10694,7 +10851,7 @@
       </w:rPr>
     </w:lvl>
   </w:abstractNum>
-  <w:abstractNum w:abstractNumId="35" w15:restartNumberingAfterBreak="0">
+  <w:abstractNum w:abstractNumId="37" w15:restartNumberingAfterBreak="0">
     <w:nsid w:val="6707DF57"/>
     <w:multiLevelType w:val="hybridMultilevel"/>
     <w:tmpl w:val="CFA0B9E8"/>
@@ -10807,7 +10964,7 @@
       </w:rPr>
     </w:lvl>
   </w:abstractNum>
-  <w:abstractNum w:abstractNumId="36" w15:restartNumberingAfterBreak="0">
+  <w:abstractNum w:abstractNumId="38" w15:restartNumberingAfterBreak="0">
     <w:nsid w:val="686A652E"/>
     <w:multiLevelType w:val="hybridMultilevel"/>
     <w:tmpl w:val="B316F760"/>
@@ -10896,7 +11053,7 @@
       </w:pPr>
     </w:lvl>
   </w:abstractNum>
-  <w:abstractNum w:abstractNumId="37" w15:restartNumberingAfterBreak="0">
+  <w:abstractNum w:abstractNumId="39" w15:restartNumberingAfterBreak="0">
     <w:nsid w:val="6BC2353E"/>
     <w:multiLevelType w:val="multilevel"/>
     <w:tmpl w:val="7A883986"/>
@@ -11045,7 +11202,7 @@
       </w:rPr>
     </w:lvl>
   </w:abstractNum>
-  <w:abstractNum w:abstractNumId="38" w15:restartNumberingAfterBreak="0">
+  <w:abstractNum w:abstractNumId="40" w15:restartNumberingAfterBreak="0">
     <w:nsid w:val="78522E40"/>
     <w:multiLevelType w:val="multilevel"/>
     <w:tmpl w:val="2CF62FBE"/>
@@ -11194,7 +11351,7 @@
       </w:rPr>
     </w:lvl>
   </w:abstractNum>
-  <w:abstractNum w:abstractNumId="39" w15:restartNumberingAfterBreak="0">
+  <w:abstractNum w:abstractNumId="41" w15:restartNumberingAfterBreak="0">
     <w:nsid w:val="7A210DAC"/>
     <w:multiLevelType w:val="multilevel"/>
     <w:tmpl w:val="6E02BDE2"/>
@@ -11343,7 +11500,7 @@
       </w:rPr>
     </w:lvl>
   </w:abstractNum>
-  <w:abstractNum w:abstractNumId="40" w15:restartNumberingAfterBreak="0">
+  <w:abstractNum w:abstractNumId="42" w15:restartNumberingAfterBreak="0">
     <w:nsid w:val="7CC51589"/>
     <w:multiLevelType w:val="hybridMultilevel"/>
     <w:tmpl w:val="2AA8C95C"/>
@@ -11429,7 +11586,7 @@
       </w:pPr>
     </w:lvl>
   </w:abstractNum>
-  <w:abstractNum w:abstractNumId="41" w15:restartNumberingAfterBreak="0">
+  <w:abstractNum w:abstractNumId="43" w15:restartNumberingAfterBreak="0">
     <w:nsid w:val="7EB714F4"/>
     <w:multiLevelType w:val="multilevel"/>
     <w:tmpl w:val="382094AC"/>
@@ -11579,130 +11736,136 @@
     </w:lvl>
   </w:abstractNum>
   <w:num w:numId="1" w16cid:durableId="605380679">
-    <w:abstractNumId w:val="9"/>
+    <w:abstractNumId w:val="10"/>
   </w:num>
   <w:num w:numId="2" w16cid:durableId="1536891912">
-    <w:abstractNumId w:val="35"/>
+    <w:abstractNumId w:val="37"/>
   </w:num>
   <w:num w:numId="3" w16cid:durableId="558439709">
-    <w:abstractNumId w:val="31"/>
+    <w:abstractNumId w:val="33"/>
   </w:num>
   <w:num w:numId="4" w16cid:durableId="1887256411">
-    <w:abstractNumId w:val="19"/>
+    <w:abstractNumId w:val="21"/>
   </w:num>
   <w:num w:numId="5" w16cid:durableId="764226372">
     <w:abstractNumId w:val="2"/>
   </w:num>
   <w:num w:numId="6" w16cid:durableId="1022778745">
-    <w:abstractNumId w:val="5"/>
+    <w:abstractNumId w:val="6"/>
   </w:num>
   <w:num w:numId="7" w16cid:durableId="1986661315">
     <w:abstractNumId w:val="1"/>
   </w:num>
   <w:num w:numId="8" w16cid:durableId="393938797">
+    <w:abstractNumId w:val="42"/>
+  </w:num>
+  <w:num w:numId="9" w16cid:durableId="994840215">
+    <w:abstractNumId w:val="26"/>
+  </w:num>
+  <w:num w:numId="10" w16cid:durableId="2059666839">
     <w:abstractNumId w:val="40"/>
   </w:num>
-  <w:num w:numId="9" w16cid:durableId="994840215">
+  <w:num w:numId="11" w16cid:durableId="927807445">
+    <w:abstractNumId w:val="20"/>
+  </w:num>
+  <w:num w:numId="12" w16cid:durableId="1073161853">
+    <w:abstractNumId w:val="11"/>
+  </w:num>
+  <w:num w:numId="13" w16cid:durableId="515968478">
+    <w:abstractNumId w:val="30"/>
+  </w:num>
+  <w:num w:numId="14" w16cid:durableId="1390764869">
+    <w:abstractNumId w:val="18"/>
+  </w:num>
+  <w:num w:numId="15" w16cid:durableId="1992756109">
+    <w:abstractNumId w:val="9"/>
+  </w:num>
+  <w:num w:numId="16" w16cid:durableId="1135757804">
+    <w:abstractNumId w:val="28"/>
+  </w:num>
+  <w:num w:numId="17" w16cid:durableId="685595028">
+    <w:abstractNumId w:val="34"/>
+  </w:num>
+  <w:num w:numId="18" w16cid:durableId="366444177">
+    <w:abstractNumId w:val="8"/>
+  </w:num>
+  <w:num w:numId="19" w16cid:durableId="865021236">
+    <w:abstractNumId w:val="31"/>
+  </w:num>
+  <w:num w:numId="20" w16cid:durableId="1710060433">
+    <w:abstractNumId w:val="15"/>
+  </w:num>
+  <w:num w:numId="21" w16cid:durableId="2130539913">
+    <w:abstractNumId w:val="13"/>
+  </w:num>
+  <w:num w:numId="22" w16cid:durableId="1558976487">
+    <w:abstractNumId w:val="35"/>
+  </w:num>
+  <w:num w:numId="23" w16cid:durableId="1164128791">
+    <w:abstractNumId w:val="7"/>
+  </w:num>
+  <w:num w:numId="24" w16cid:durableId="1472095812">
     <w:abstractNumId w:val="24"/>
   </w:num>
-  <w:num w:numId="10" w16cid:durableId="2059666839">
-    <w:abstractNumId w:val="38"/>
+  <w:num w:numId="25" w16cid:durableId="405035102">
+    <w:abstractNumId w:val="43"/>
   </w:num>
-  <w:num w:numId="11" w16cid:durableId="927807445">
-    <w:abstractNumId w:val="18"/>
+  <w:num w:numId="26" w16cid:durableId="967394047">
+    <w:abstractNumId w:val="19"/>
   </w:num>
-  <w:num w:numId="12" w16cid:durableId="1073161853">
-    <w:abstractNumId w:val="10"/>
+  <w:num w:numId="27" w16cid:durableId="87897102">
+    <w:abstractNumId w:val="25"/>
   </w:num>
-  <w:num w:numId="13" w16cid:durableId="515968478">
-    <w:abstractNumId w:val="28"/>
+  <w:num w:numId="28" w16cid:durableId="981426239">
+    <w:abstractNumId w:val="5"/>
   </w:num>
-  <w:num w:numId="14" w16cid:durableId="1390764869">
+  <w:num w:numId="29" w16cid:durableId="1083837896">
     <w:abstractNumId w:val="16"/>
   </w:num>
-  <w:num w:numId="15" w16cid:durableId="1992756109">
-    <w:abstractNumId w:val="8"/>
-  </w:num>
-  <w:num w:numId="16" w16cid:durableId="1135757804">
-    <w:abstractNumId w:val="26"/>
-  </w:num>
-  <w:num w:numId="17" w16cid:durableId="685595028">
+  <w:num w:numId="30" w16cid:durableId="72557458">
     <w:abstractNumId w:val="32"/>
   </w:num>
-  <w:num w:numId="18" w16cid:durableId="366444177">
-    <w:abstractNumId w:val="7"/>
+  <w:num w:numId="31" w16cid:durableId="86774918">
+    <w:abstractNumId w:val="41"/>
   </w:num>
-  <w:num w:numId="19" w16cid:durableId="865021236">
-    <w:abstractNumId w:val="29"/>
+  <w:num w:numId="32" w16cid:durableId="1884440806">
+    <w:abstractNumId w:val="36"/>
   </w:num>
-  <w:num w:numId="20" w16cid:durableId="1710060433">
-    <w:abstractNumId w:val="13"/>
+  <w:num w:numId="33" w16cid:durableId="206337229">
+    <w:abstractNumId w:val="22"/>
   </w:num>
-  <w:num w:numId="21" w16cid:durableId="2130539913">
+  <w:num w:numId="34" w16cid:durableId="227572362">
     <w:abstractNumId w:val="12"/>
   </w:num>
-  <w:num w:numId="22" w16cid:durableId="1558976487">
-    <w:abstractNumId w:val="33"/>
-  </w:num>
-  <w:num w:numId="23" w16cid:durableId="1164128791">
-    <w:abstractNumId w:val="6"/>
-  </w:num>
-  <w:num w:numId="24" w16cid:durableId="1472095812">
-    <w:abstractNumId w:val="22"/>
-  </w:num>
-  <w:num w:numId="25" w16cid:durableId="405035102">
-    <w:abstractNumId w:val="41"/>
-  </w:num>
-  <w:num w:numId="26" w16cid:durableId="967394047">
+  <w:num w:numId="35" w16cid:durableId="187767558">
     <w:abstractNumId w:val="17"/>
-  </w:num>
-  <w:num w:numId="27" w16cid:durableId="87897102">
-    <w:abstractNumId w:val="23"/>
-  </w:num>
-  <w:num w:numId="28" w16cid:durableId="981426239">
-    <w:abstractNumId w:val="4"/>
-  </w:num>
-  <w:num w:numId="29" w16cid:durableId="1083837896">
-    <w:abstractNumId w:val="14"/>
-  </w:num>
-  <w:num w:numId="30" w16cid:durableId="72557458">
-    <w:abstractNumId w:val="30"/>
-  </w:num>
-  <w:num w:numId="31" w16cid:durableId="86774918">
-    <w:abstractNumId w:val="39"/>
-  </w:num>
-  <w:num w:numId="32" w16cid:durableId="1884440806">
-    <w:abstractNumId w:val="34"/>
-  </w:num>
-  <w:num w:numId="33" w16cid:durableId="206337229">
-    <w:abstractNumId w:val="20"/>
-  </w:num>
-  <w:num w:numId="34" w16cid:durableId="227572362">
-    <w:abstractNumId w:val="11"/>
-  </w:num>
-  <w:num w:numId="35" w16cid:durableId="187767558">
-    <w:abstractNumId w:val="15"/>
   </w:num>
   <w:num w:numId="36" w16cid:durableId="1571841937">
     <w:abstractNumId w:val="0"/>
   </w:num>
   <w:num w:numId="37" w16cid:durableId="434905750">
-    <w:abstractNumId w:val="25"/>
+    <w:abstractNumId w:val="27"/>
   </w:num>
   <w:num w:numId="38" w16cid:durableId="503521166">
-    <w:abstractNumId w:val="27"/>
+    <w:abstractNumId w:val="29"/>
   </w:num>
   <w:num w:numId="39" w16cid:durableId="108353895">
-    <w:abstractNumId w:val="21"/>
+    <w:abstractNumId w:val="23"/>
   </w:num>
   <w:num w:numId="40" w16cid:durableId="323823529">
-    <w:abstractNumId w:val="37"/>
+    <w:abstractNumId w:val="39"/>
   </w:num>
   <w:num w:numId="41" w16cid:durableId="1109396700">
-    <w:abstractNumId w:val="3"/>
+    <w:abstractNumId w:val="4"/>
   </w:num>
   <w:num w:numId="42" w16cid:durableId="142550013">
-    <w:abstractNumId w:val="36"/>
+    <w:abstractNumId w:val="38"/>
+  </w:num>
+  <w:num w:numId="43" w16cid:durableId="837647698">
+    <w:abstractNumId w:val="14"/>
+  </w:num>
+  <w:num w:numId="44" w16cid:durableId="1279071713">
+    <w:abstractNumId w:val="3"/>
   </w:num>
 </w:numbering>
 </file>

</xml_diff>

<commit_message>
Raphael Ende Doku ergänzt
</commit_message>
<xml_diff>
--- a/dokumente/Dokumentation-Meilenstein_3_V1.docx
+++ b/dokumente/Dokumentation-Meilenstein_3_V1.docx
@@ -495,23 +495,13 @@
                                   </w:rPr>
                                   <w:t xml:space="preserve">Projektgruppe: Raphael Schaffarczik, David </w:t>
                                 </w:r>
-                                <w:proofErr w:type="spellStart"/>
                                 <w:r>
                                   <w:rPr>
                                     <w:color w:val="156082" w:themeColor="accent1"/>
                                     <w:sz w:val="24"/>
                                     <w:szCs w:val="24"/>
                                   </w:rPr>
-                                  <w:t>Zurschmitten</w:t>
-                                </w:r>
-                                <w:proofErr w:type="spellEnd"/>
-                                <w:r>
-                                  <w:rPr>
-                                    <w:color w:val="156082" w:themeColor="accent1"/>
-                                    <w:sz w:val="24"/>
-                                    <w:szCs w:val="24"/>
-                                  </w:rPr>
-                                  <w:t>, Matthias Bald</w:t>
+                                  <w:t>Zurschmitten, Matthias Bald</w:t>
                                 </w:r>
                               </w:p>
                               <w:p>
@@ -585,23 +575,13 @@
                             </w:rPr>
                             <w:t xml:space="preserve">Projektgruppe: Raphael Schaffarczik, David </w:t>
                           </w:r>
-                          <w:proofErr w:type="spellStart"/>
                           <w:r>
                             <w:rPr>
                               <w:color w:val="156082" w:themeColor="accent1"/>
                               <w:sz w:val="24"/>
                               <w:szCs w:val="24"/>
                             </w:rPr>
-                            <w:t>Zurschmitten</w:t>
-                          </w:r>
-                          <w:proofErr w:type="spellEnd"/>
-                          <w:r>
-                            <w:rPr>
-                              <w:color w:val="156082" w:themeColor="accent1"/>
-                              <w:sz w:val="24"/>
-                              <w:szCs w:val="24"/>
-                            </w:rPr>
-                            <w:t>, Matthias Bald</w:t>
+                            <w:t>Zurschmitten, Matthias Bald</w:t>
                           </w:r>
                         </w:p>
                         <w:p>
@@ -4562,12 +4542,6 @@
           <w:bCs/>
         </w:rPr>
         <w:br/>
-      </w:r>
-      <w:r>
-        <w:rPr>
-          <w:b/>
-          <w:bCs/>
-        </w:rPr>
         <w:t>Bewertung</w:t>
       </w:r>
     </w:p>
@@ -9676,1121 +9650,344 @@
       </w:r>
     </w:p>
     <w:p>
-      <w:pPr>
-        <w:rPr>
-          <w:lang w:val="de-CH"/>
-        </w:rPr>
-      </w:pPr>
-      <w:r>
-        <w:rPr>
-          <w:highlight w:val="yellow"/>
-          <w:lang w:val="de-CH"/>
-        </w:rPr>
-        <w:t xml:space="preserve">Soll das </w:t>
-      </w:r>
-      <w:proofErr w:type="gramStart"/>
-      <w:r>
-        <w:rPr>
-          <w:highlight w:val="yellow"/>
-          <w:lang w:val="de-CH"/>
-        </w:rPr>
-        <w:t>drin bleiben</w:t>
-      </w:r>
-      <w:proofErr w:type="gramEnd"/>
-      <w:r>
-        <w:rPr>
-          <w:highlight w:val="yellow"/>
-          <w:lang w:val="de-CH"/>
-        </w:rPr>
-        <w:t>, falls ja müsste ich die Werte mit dem jetzigen Modell neu berechnen</w:t>
+      <w:r>
+        <w:t xml:space="preserve">Die Sensitivitätsanalyse des Klassifikationsmodells zur Betrugserkennung an Selbstbedienungskassen zeigt deutlich, welche Merkmale das Modell maßgeblich zur Entscheidung heranzieht. </w:t>
+      </w:r>
+      <w:r>
+        <w:t>Einige Zusammenhänge wurden bereits in Meilenstein 2 beleuchtet und konnten im Rahmen von Meilenstein 3 nochmals, auch bei den komplexeren Modellen, bestätigt werden. Dazu zählt beispielsweise die besondere Rolle des Zahlungsmittels</w:t>
+      </w:r>
+      <w:r>
+        <w:t xml:space="preserve">: Die Verwendung von Bargeld ist im Modell mit einem deutlich erhöhten Betrugsrisiko assoziiert und stellt in vielen Fällen den stärksten Einzelindikator dar. </w:t>
       </w:r>
     </w:p>
     <w:p>
-      <w:pPr>
-        <w:rPr>
-          <w:color w:val="FFFFFF" w:themeColor="background1"/>
-          <w:highlight w:val="red"/>
-          <w:lang w:val="de-CH"/>
-        </w:rPr>
-      </w:pPr>
-      <w:r>
-        <w:rPr>
-          <w:color w:val="FFFFFF" w:themeColor="background1"/>
-          <w:highlight w:val="red"/>
-          <w:lang w:val="de-CH"/>
-        </w:rPr>
-        <w:t>Anmerkung Raphael: AB HIER KANN MEINER MEINUNG NACH ALLES WEG UND MUSS ERSETZT WERDEN DURCH:</w:t>
+      <w:r>
+        <w:rPr>
+          <w:noProof/>
+          <w:highlight w:val="yellow"/>
+        </w:rPr>
+        <w:lastRenderedPageBreak/>
+        <w:drawing>
+          <wp:inline distT="0" distB="0" distL="0" distR="0" wp14:anchorId="3183F93C" wp14:editId="3D28B63E">
+            <wp:extent cx="5760720" cy="3495040"/>
+            <wp:effectExtent l="0" t="0" r="0" b="0"/>
+            <wp:docPr id="28" name="Grafik 28" descr="Ein Bild, das Text, Screenshot, Reihe, Diagramm enthält.&#10;&#10;KI-generierte Inhalte können fehlerhaft sein."/>
+            <wp:cNvGraphicFramePr>
+              <a:graphicFrameLocks xmlns:a="http://schemas.openxmlformats.org/drawingml/2006/main" noChangeAspect="1"/>
+            </wp:cNvGraphicFramePr>
+            <a:graphic xmlns:a="http://schemas.openxmlformats.org/drawingml/2006/main">
+              <a:graphicData uri="http://schemas.openxmlformats.org/drawingml/2006/picture">
+                <pic:pic xmlns:pic="http://schemas.openxmlformats.org/drawingml/2006/picture">
+                  <pic:nvPicPr>
+                    <pic:cNvPr id="28" name="Grafik 28" descr="Ein Bild, das Text, Screenshot, Reihe, Diagramm enthält.&#10;&#10;KI-generierte Inhalte können fehlerhaft sein."/>
+                    <pic:cNvPicPr>
+                      <a:picLocks noChangeAspect="1"/>
+                    </pic:cNvPicPr>
+                  </pic:nvPicPr>
+                  <pic:blipFill>
+                    <a:blip r:embed="rId52"/>
+                    <a:stretch/>
+                  </pic:blipFill>
+                  <pic:spPr bwMode="auto">
+                    <a:xfrm>
+                      <a:off x="0" y="0"/>
+                      <a:ext cx="5760720" cy="3495040"/>
+                    </a:xfrm>
+                    <a:prstGeom prst="rect">
+                      <a:avLst/>
+                    </a:prstGeom>
+                  </pic:spPr>
+                </pic:pic>
+              </a:graphicData>
+            </a:graphic>
+          </wp:inline>
+        </w:drawing>
       </w:r>
     </w:p>
     <w:p>
-      <w:pPr>
-        <w:rPr>
-          <w:color w:val="FFFFFF" w:themeColor="background1"/>
-          <w:highlight w:val="red"/>
-          <w:lang w:val="de-CH"/>
-        </w:rPr>
-      </w:pPr>
-      <w:r>
-        <w:rPr>
-          <w:color w:val="FFFFFF" w:themeColor="background1"/>
-          <w:highlight w:val="red"/>
-          <w:lang w:val="de-CH"/>
-        </w:rPr>
-        <w:t>1: EINE NEUE INTERPRETATION DES MODELLS DURCH DAVID (WARUM GENAU ENTSCHEIDET SICH DAS MODELL FÜR GEWISSE KLASSIFIKATIONEN; ALSO ERKLÄRUNGEN ZUM MODELL; HAUPTKOMPONENTEN; WICHTIGSTE FEATURES ETC:</w:t>
+      <w:r>
+        <w:rPr>
+          <w:noProof/>
+          <w:highlight w:val="yellow"/>
+        </w:rPr>
+        <w:drawing>
+          <wp:inline distT="0" distB="0" distL="0" distR="0" wp14:anchorId="1F67789B" wp14:editId="49528075">
+            <wp:extent cx="5760720" cy="2946400"/>
+            <wp:effectExtent l="0" t="0" r="0" b="6350"/>
+            <wp:docPr id="29" name="Grafik 29" descr="Ein Bild, das Text, Screenshot, Diagramm, Schrift enthält.&#10;&#10;KI-generierte Inhalte können fehlerhaft sein."/>
+            <wp:cNvGraphicFramePr>
+              <a:graphicFrameLocks xmlns:a="http://schemas.openxmlformats.org/drawingml/2006/main" noChangeAspect="1"/>
+            </wp:cNvGraphicFramePr>
+            <a:graphic xmlns:a="http://schemas.openxmlformats.org/drawingml/2006/main">
+              <a:graphicData uri="http://schemas.openxmlformats.org/drawingml/2006/picture">
+                <pic:pic xmlns:pic="http://schemas.openxmlformats.org/drawingml/2006/picture">
+                  <pic:nvPicPr>
+                    <pic:cNvPr id="29" name="Grafik 29" descr="Ein Bild, das Text, Screenshot, Diagramm, Schrift enthält.&#10;&#10;KI-generierte Inhalte können fehlerhaft sein."/>
+                    <pic:cNvPicPr>
+                      <a:picLocks noChangeAspect="1"/>
+                    </pic:cNvPicPr>
+                  </pic:nvPicPr>
+                  <pic:blipFill>
+                    <a:blip r:embed="rId53"/>
+                    <a:stretch/>
+                  </pic:blipFill>
+                  <pic:spPr bwMode="auto">
+                    <a:xfrm>
+                      <a:off x="0" y="0"/>
+                      <a:ext cx="5760720" cy="2946400"/>
+                    </a:xfrm>
+                    <a:prstGeom prst="rect">
+                      <a:avLst/>
+                    </a:prstGeom>
+                  </pic:spPr>
+                </pic:pic>
+              </a:graphicData>
+            </a:graphic>
+          </wp:inline>
+        </w:drawing>
+      </w:r>
+    </w:p>
+    <w:p/>
+    <w:p>
+      <w:r>
+        <w:t>Auch technisch messbare Unregelmäßigkeiten wie ein abweichender Preis (</w:t>
+      </w:r>
+      <w:proofErr w:type="spellStart"/>
+      <w:r>
+        <w:t>calculated_price_difference</w:t>
+      </w:r>
+      <w:proofErr w:type="spellEnd"/>
+      <w:r>
+        <w:t>) oder ein durch Kameras detektierter falscher Produktscan mit hoher Sicherheit wirken stark risiko</w:t>
+      </w:r>
+      <w:r>
+        <w:t>erhöhend</w:t>
+      </w:r>
+      <w:r>
+        <w:t>. Diese Merkmale werden vom Modell konsistent als typische Muster betrügerischen Verhaltens</w:t>
+      </w:r>
+      <w:r>
+        <w:t xml:space="preserve"> bzw. von Fehlern bei der Transaktion</w:t>
+      </w:r>
+      <w:r>
+        <w:t xml:space="preserve"> erkannt.</w:t>
       </w:r>
     </w:p>
     <w:p>
-      <w:pPr>
-        <w:rPr>
-          <w:color w:val="FFFFFF" w:themeColor="background1"/>
-          <w:highlight w:val="red"/>
-          <w:lang w:val="de-CH"/>
-        </w:rPr>
-      </w:pPr>
-      <w:r>
-        <w:rPr>
-          <w:color w:val="FFFFFF" w:themeColor="background1"/>
-          <w:highlight w:val="red"/>
-          <w:lang w:val="de-CH"/>
-        </w:rPr>
-        <w:t>2: EINE NEUE DARSTELLUNG DER ÖKONOMISCHEN HANDLUNGSEMPFEHLUNGEN ANHAND DES MODELLS (FÜHRE KONTROLLE DURCH, WENN MODELL SAGT, DASS KONTROLLE BESSER ALS NICHT-KONTROLLE)</w:t>
+      <w:r>
+        <w:t xml:space="preserve">Zeitbasierte Merkmale wie die maximale Dauer zwischen zwei Scans oder die Tageszeit des Einkaufs tragen ebenfalls zur Bewertung bei, jedoch mit </w:t>
+      </w:r>
+      <w:r>
+        <w:t>geringerem Einfluss auf die Klassifikation</w:t>
+      </w:r>
+      <w:r>
+        <w:t>.</w:t>
+      </w:r>
+      <w:r>
+        <w:t xml:space="preserve"> </w:t>
+      </w:r>
+      <w:r>
+        <w:t xml:space="preserve">So führt ein zögerliches Scannen tendenziell zu einer Erhöhung der Fraud-Wahrscheinlichkeit, allerdings in Kombination mit anderen Faktoren. </w:t>
+      </w:r>
+      <w:r>
+        <w:t xml:space="preserve">Wie bereits in der Datenanalyse im letzten Meilenstein </w:t>
+      </w:r>
+      <w:proofErr w:type="gramStart"/>
+      <w:r>
+        <w:t>diskutiert</w:t>
+      </w:r>
+      <w:proofErr w:type="gramEnd"/>
+      <w:r>
+        <w:t xml:space="preserve"> zeigt die Analyse, dass auch d</w:t>
+      </w:r>
+      <w:r>
+        <w:t xml:space="preserve">ie Dauer des im </w:t>
+      </w:r>
+      <w:r>
+        <w:lastRenderedPageBreak/>
+        <w:t xml:space="preserve">Einsatz befindlichen Kamerasystems </w:t>
+      </w:r>
+      <w:r>
+        <w:t>(</w:t>
+      </w:r>
+      <w:proofErr w:type="spellStart"/>
+      <w:r>
+        <w:t>days_since_sco_introduction</w:t>
+      </w:r>
+      <w:proofErr w:type="spellEnd"/>
+      <w:r>
+        <w:t xml:space="preserve">) eine Rolle spielt – neu eingeführte </w:t>
+      </w:r>
+      <w:r>
+        <w:t>Kamerasysteme</w:t>
+      </w:r>
+      <w:r>
+        <w:t xml:space="preserve"> </w:t>
+      </w:r>
+      <w:r>
+        <w:t xml:space="preserve">sind weniger aussagekräftig als länger im Einsatz befindliche. </w:t>
       </w:r>
     </w:p>
     <w:p>
-      <w:pPr>
-        <w:rPr>
-          <w:color w:val="FFFFFF" w:themeColor="background1"/>
-        </w:rPr>
-      </w:pPr>
-      <w:r>
-        <w:rPr>
-          <w:color w:val="FFFFFF" w:themeColor="background1"/>
-          <w:highlight w:val="red"/>
-        </w:rPr>
-        <w:t xml:space="preserve">3: EINE GENERELLE </w:t>
-      </w:r>
-      <w:proofErr w:type="spellStart"/>
-      <w:r>
-        <w:rPr>
-          <w:color w:val="FFFFFF" w:themeColor="background1"/>
-          <w:highlight w:val="red"/>
-        </w:rPr>
-        <w:t>ABSCHLIEßENDE</w:t>
-      </w:r>
-      <w:proofErr w:type="spellEnd"/>
-      <w:r>
-        <w:rPr>
-          <w:color w:val="FFFFFF" w:themeColor="background1"/>
-          <w:highlight w:val="red"/>
-        </w:rPr>
-        <w:t xml:space="preserve"> ÖKNOMISCHE BEWERTUNG UND ABSCHLUSS WORTE DURCH MATTHIAS.</w:t>
+      <w:r>
+        <w:t>Exemplarisch können einzelne Merkmalswerte und deren Kombination aufzeigen, wie weit der Algorithmus bei sonst gleichen übrigen Merkmalsausprägungen seine Klassifikation in Richtung NORMAL bzw. FRAUD verändern wurde,</w:t>
+      </w:r>
+      <w:r>
+        <w:t xml:space="preserve"> das Modell</w:t>
+      </w:r>
+      <w:r>
+        <w:t xml:space="preserve"> </w:t>
+      </w:r>
+      <w:r>
+        <w:t>seine Risikoeinschätzung verschiebt. Das Modell liefert eine inhaltlich nachvollziehbare Entscheidungssystematik, die über eine reine Blackbox hinausgeht.</w:t>
       </w:r>
     </w:p>
     <w:p>
       <w:pPr>
         <w:rPr>
+          <w:sz w:val="56"/>
+          <w:szCs w:val="56"/>
+        </w:rPr>
+      </w:pPr>
+      <w:r>
+        <w:rPr>
+          <w:noProof/>
           <w:highlight w:val="yellow"/>
         </w:rPr>
-      </w:pPr>
-      <w:r>
-        <w:rPr>
-          <w:highlight w:val="yellow"/>
-        </w:rPr>
-        <w:t>Da sich diese Werte in der Praxis abhängig von Marktbedingungen, rechtlichen Rahmenbedingungen oder strategischen Überlegungen ändern können, wurde eine Sensitivitätsanalyse durchgeführt. Dabei wurde analysiert, wie sich Veränderungen dieser Parameter auf die Entscheidung und die Gesamtkosten auswirken.</w:t>
+        <w:drawing>
+          <wp:inline distT="0" distB="0" distL="0" distR="0" wp14:anchorId="5BACB864" wp14:editId="481CAF18">
+            <wp:extent cx="5760720" cy="2828290"/>
+            <wp:effectExtent l="0" t="0" r="0" b="0"/>
+            <wp:docPr id="30" name="Grafik 30" descr="Ein Bild, das Text, Screenshot, Schrift, Zahl enthält.&#10;&#10;KI-generierte Inhalte können fehlerhaft sein."/>
+            <wp:cNvGraphicFramePr>
+              <a:graphicFrameLocks xmlns:a="http://schemas.openxmlformats.org/drawingml/2006/main" noChangeAspect="1"/>
+            </wp:cNvGraphicFramePr>
+            <a:graphic xmlns:a="http://schemas.openxmlformats.org/drawingml/2006/main">
+              <a:graphicData uri="http://schemas.openxmlformats.org/drawingml/2006/picture">
+                <pic:pic xmlns:pic="http://schemas.openxmlformats.org/drawingml/2006/picture">
+                  <pic:nvPicPr>
+                    <pic:cNvPr id="30" name="Grafik 30" descr="Ein Bild, das Text, Screenshot, Schrift, Zahl enthält.&#10;&#10;KI-generierte Inhalte können fehlerhaft sein."/>
+                    <pic:cNvPicPr>
+                      <a:picLocks noChangeAspect="1"/>
+                    </pic:cNvPicPr>
+                  </pic:nvPicPr>
+                  <pic:blipFill>
+                    <a:blip r:embed="rId54"/>
+                    <a:stretch/>
+                  </pic:blipFill>
+                  <pic:spPr bwMode="auto">
+                    <a:xfrm>
+                      <a:off x="0" y="0"/>
+                      <a:ext cx="5760720" cy="2828290"/>
+                    </a:xfrm>
+                    <a:prstGeom prst="rect">
+                      <a:avLst/>
+                    </a:prstGeom>
+                  </pic:spPr>
+                </pic:pic>
+              </a:graphicData>
+            </a:graphic>
+          </wp:inline>
+        </w:drawing>
       </w:r>
     </w:p>
     <w:p>
       <w:pPr>
         <w:rPr>
-          <w:highlight w:val="yellow"/>
-        </w:rPr>
-      </w:pPr>
+          <w:sz w:val="56"/>
+          <w:szCs w:val="56"/>
+        </w:rPr>
+      </w:pPr>
+      <w:r>
+        <w:rPr>
+          <w:sz w:val="56"/>
+          <w:szCs w:val="56"/>
+        </w:rPr>
+        <w:t>Handlungsempfehlungen</w:t>
+      </w:r>
     </w:p>
     <w:p>
-      <w:pPr>
-        <w:rPr>
-          <w:highlight w:val="yellow"/>
-        </w:rPr>
-      </w:pPr>
-      <w:r>
-        <w:rPr>
-          <w:highlight w:val="yellow"/>
-        </w:rPr>
-        <w:lastRenderedPageBreak/>
-        <w:t>Ein wesentliches Kriterium bei dieser Analyse ist, dass kein Modell schlechter abschneiden darf als die triviale Alternative, bei der gar keine Transaktionen kontrolliert werden. In diesem Fall entstehen Gesamtkosten in Höhe des gesamten, prognostizierten Schadens.</w:t>
+      <w:r>
+        <w:t xml:space="preserve">Das </w:t>
+      </w:r>
+      <w:r>
+        <w:t xml:space="preserve">erhaltene Gesamtmodell aus statischen Vorabfiltern sowie die anschließende Klassifikation und Regression zeigen insgesamt eine sehr überzeugende Güte in der </w:t>
+      </w:r>
+      <w:proofErr w:type="spellStart"/>
+      <w:r>
+        <w:t>Detektierung</w:t>
+      </w:r>
+      <w:proofErr w:type="spellEnd"/>
+      <w:r>
+        <w:t xml:space="preserve"> von Betrugsfällen und sollte die aktuellen diskretionären Kontrollen ablösen. So können nachhaltig Schäden verhindert (durch das Aufspüren von Betrugsfällen) und Kosten minimiert (durch effizienten Einsatz von Personal) werden. In den vorangegangenen Kapiteln wurden die Einzelheiten des Modells und Details zum verhinderten Schaden ausführlich dargestellt. </w:t>
       </w:r>
     </w:p>
     <w:p>
-      <w:pPr>
-        <w:spacing w:before="240" w:after="240"/>
-        <w:rPr>
-          <w:highlight w:val="yellow"/>
-        </w:rPr>
-      </w:pPr>
-      <w:r>
-        <w:rPr>
-          <w:highlight w:val="yellow"/>
-        </w:rPr>
-        <w:t>Aus diesem Grund wurde getestet, wie sich die optimalen Kosten in Abhängigkeit verschiedener Parameter (z.</w:t>
-      </w:r>
-      <w:r>
-        <w:rPr>
-          <w:rFonts w:ascii="Arial" w:hAnsi="Arial" w:cs="Arial"/>
-          <w:highlight w:val="yellow"/>
-        </w:rPr>
-        <w:t> </w:t>
-      </w:r>
-      <w:r>
-        <w:rPr>
-          <w:highlight w:val="yellow"/>
-        </w:rPr>
-        <w:t xml:space="preserve">B. </w:t>
-      </w:r>
-      <w:proofErr w:type="spellStart"/>
-      <w:r>
-        <w:rPr>
-          <w:highlight w:val="yellow"/>
-        </w:rPr>
-        <w:t>cost_fp</w:t>
-      </w:r>
-      <w:proofErr w:type="spellEnd"/>
-      <w:r>
-        <w:rPr>
-          <w:highlight w:val="yellow"/>
-        </w:rPr>
-        <w:t xml:space="preserve"> oder </w:t>
-      </w:r>
-      <w:proofErr w:type="spellStart"/>
-      <w:r>
-        <w:rPr>
-          <w:highlight w:val="yellow"/>
-        </w:rPr>
-        <w:t>gain_tp</w:t>
-      </w:r>
-      <w:proofErr w:type="spellEnd"/>
-      <w:r>
-        <w:rPr>
-          <w:highlight w:val="yellow"/>
-        </w:rPr>
-        <w:t>) ver</w:t>
-      </w:r>
-      <w:r>
-        <w:rPr>
-          <w:rFonts w:ascii="Aptos" w:hAnsi="Aptos" w:cs="Aptos"/>
-          <w:highlight w:val="yellow"/>
-        </w:rPr>
-        <w:t>ä</w:t>
-      </w:r>
-      <w:r>
-        <w:rPr>
-          <w:highlight w:val="yellow"/>
-        </w:rPr>
-        <w:t>ndern.</w:t>
-      </w:r>
-      <w:r>
-        <w:rPr>
-          <w:rFonts w:ascii="Aptos" w:eastAsia="Aptos" w:hAnsi="Aptos" w:cs="Aptos"/>
-          <w:highlight w:val="yellow"/>
-        </w:rPr>
-        <w:t xml:space="preserve"> </w:t>
+      <w:r>
+        <w:t xml:space="preserve">Bei sich verändernden Bedingungen (z.B. eine neue Filiale oder Einbindung von Filialen mit gänzlich anderem Warenangebot bzw. einer anderen Kundschaft als in den Trainingsdaten) sollte der Algorithmus auf diese neuen Daten entsprechend durch Rekalibrierung vorbereitet werden. Ein Algorithmus lernt aus historischen Daten und nur bei ausreichender Ähnlichkeit von historischen Trainingsdaten im Vergleich zu Evaluationsdaten kann eine im Training erreichte Güte später ebenfalls im Livebetrieb erreicht werden. Ebenso kann zukünftig die Güte des Modells weiter verbessert werden, wenn unterstützende Systeme (wie z.B. das Kamerasystem) zusätzliche Daten liefern oder </w:t>
+      </w:r>
+      <w:proofErr w:type="gramStart"/>
+      <w:r>
+        <w:t>durch die zukünftig effizienter durchgeführten Kontrollen</w:t>
+      </w:r>
+      <w:proofErr w:type="gramEnd"/>
+      <w:r>
+        <w:t xml:space="preserve"> neue Trainingsdaten verfügbar sind. Schrittweise kann soda</w:t>
+      </w:r>
+      <w:r>
+        <w:t>s</w:t>
+      </w:r>
+      <w:r>
+        <w:t xml:space="preserve">s hier vorgestellte Basismodell stetig verbessert werden. </w:t>
       </w:r>
     </w:p>
     <w:p>
       <w:pPr>
+        <w:jc w:val="center"/>
+      </w:pPr>
+    </w:p>
+    <w:p>
+      <w:pPr>
+        <w:jc w:val="center"/>
+      </w:pPr>
+    </w:p>
+    <w:p>
+      <w:pPr>
+        <w:jc w:val="center"/>
+      </w:pPr>
+    </w:p>
+    <w:p>
+      <w:pPr>
         <w:rPr>
           <w:sz w:val="56"/>
           <w:szCs w:val="56"/>
-          <w:highlight w:val="yellow"/>
-        </w:rPr>
-      </w:pPr>
-      <w:r>
-        <w:rPr>
-          <w:noProof/>
-          <w:highlight w:val="yellow"/>
-        </w:rPr>
-        <mc:AlternateContent>
-          <mc:Choice Requires="wpg">
-            <w:drawing>
-              <wp:inline distT="0" distB="0" distL="0" distR="0" wp14:anchorId="0A03996D" wp14:editId="47218FD6">
-                <wp:extent cx="5760720" cy="3474720"/>
-                <wp:effectExtent l="0" t="0" r="0" b="0"/>
-                <wp:docPr id="27" name="Grafik 1" descr="Ein Bild, das Text, Screenshot, Zahl, Schrift enthält.&#10;&#10;KI-generierte Inhalte können fehlerhaft sein."/>
-                <wp:cNvGraphicFramePr>
-                  <a:graphicFrameLocks xmlns:a="http://schemas.openxmlformats.org/drawingml/2006/main" noChangeAspect="1"/>
-                </wp:cNvGraphicFramePr>
-                <a:graphic xmlns:a="http://schemas.openxmlformats.org/drawingml/2006/main">
-                  <a:graphicData uri="http://schemas.openxmlformats.org/drawingml/2006/picture">
-                    <pic:pic xmlns:pic="http://schemas.openxmlformats.org/drawingml/2006/picture">
-                      <pic:nvPicPr>
-                        <pic:cNvPr id="116252935" name="Grafik 1" descr="Ein Bild, das Text, Screenshot, Zahl, Schrift enthält.&#10;&#10;KI-generierte Inhalte können fehlerhaft sein."/>
-                        <pic:cNvPicPr>
-                          <a:picLocks noChangeAspect="1"/>
-                        </pic:cNvPicPr>
-                      </pic:nvPicPr>
-                      <pic:blipFill>
-                        <a:blip r:embed="rId52"/>
-                        <a:stretch/>
-                      </pic:blipFill>
-                      <pic:spPr bwMode="auto">
-                        <a:xfrm>
-                          <a:off x="0" y="0"/>
-                          <a:ext cx="5760720" cy="3474720"/>
-                        </a:xfrm>
-                        <a:prstGeom prst="rect">
-                          <a:avLst/>
-                        </a:prstGeom>
-                      </pic:spPr>
-                    </pic:pic>
-                  </a:graphicData>
-                </a:graphic>
-              </wp:inline>
-            </w:drawing>
-          </mc:Choice>
-          <mc:Fallback xmlns:a="http://schemas.openxmlformats.org/drawingml/2006/main">
-            <w:pict>
-              <v:shapetype id="_x0000_t75" coordsize="21600,21600" o:spt="75" o:preferrelative="t" path="m@4@5l@4@11@9@11@9@5xe" filled="f" stroked="f">
-                <v:stroke joinstyle="miter"/>
-                <v:formulas>
-                  <v:f eqn="if lineDrawn pixelLineWidth 0"/>
-                  <v:f eqn="sum @0 1 0"/>
-                  <v:f eqn="sum 0 0 @1"/>
-                  <v:f eqn="prod @2 1 2"/>
-                  <v:f eqn="prod @3 21600 pixelWidth"/>
-                  <v:f eqn="prod @3 21600 pixelHeight"/>
-                  <v:f eqn="sum @0 0 1"/>
-                  <v:f eqn="prod @6 1 2"/>
-                  <v:f eqn="prod @7 21600 pixelWidth"/>
-                  <v:f eqn="sum @8 21600 0"/>
-                  <v:f eqn="prod @7 21600 pixelHeight"/>
-                  <v:f eqn="sum @10 21600 0"/>
-                </v:formulas>
-                <v:path o:extrusionok="f" gradientshapeok="t" o:connecttype="rect"/>
-                <o:lock v:ext="edit" aspectratio="t"/>
-              </v:shapetype>
-              <v:shape id="_x0000_i28" o:spid="_x0000_s28" type="#_x0000_t75" style="width:453.60pt;height:273.60pt;mso-wrap-distance-left:0.00pt;mso-wrap-distance-top:0.00pt;mso-wrap-distance-right:0.00pt;mso-wrap-distance-bottom:0.00pt;z-index:1;" stroked="false">
-                <v:imagedata r:id="rId53" o:title=""/>
-                <o:lock v:ext="edit" rotation="t"/>
-              </v:shape>
-            </w:pict>
-          </mc:Fallback>
-        </mc:AlternateContent>
+        </w:rPr>
+      </w:pPr>
+      <w:r>
+        <w:rPr>
+          <w:sz w:val="56"/>
+          <w:szCs w:val="56"/>
+        </w:rPr>
+        <w:t>Ausblick</w:t>
       </w:r>
     </w:p>
     <w:p>
       <w:pPr>
         <w:rPr>
-          <w:sz w:val="56"/>
-          <w:szCs w:val="56"/>
-          <w:highlight w:val="yellow"/>
-        </w:rPr>
-      </w:pPr>
+          <w:b/>
+          <w:bCs/>
+        </w:rPr>
+      </w:pPr>
+      <w:r>
+        <w:rPr>
+          <w:b/>
+          <w:bCs/>
+        </w:rPr>
+        <w:t>Technische Implementierung und REST-Schnittstelle</w:t>
+      </w:r>
     </w:p>
     <w:p>
-      <w:pPr>
-        <w:rPr>
-          <w:b/>
-          <w:bCs/>
-          <w:highlight w:val="yellow"/>
-        </w:rPr>
-      </w:pPr>
-      <w:r>
-        <w:rPr>
-          <w:b/>
-          <w:bCs/>
-          <w:highlight w:val="yellow"/>
-        </w:rPr>
-        <w:t>Erkenntnisse:</w:t>
-      </w:r>
-    </w:p>
-    <w:p>
-      <w:pPr>
-        <w:numPr>
-          <w:ilvl w:val="0"/>
-          <w:numId w:val="36"/>
-        </w:numPr>
-        <w:rPr>
-          <w:highlight w:val="yellow"/>
-        </w:rPr>
-      </w:pPr>
-      <w:r>
-        <w:rPr>
-          <w:highlight w:val="yellow"/>
-        </w:rPr>
-        <w:t>Der wirtschaftlich optimale Schwellenwert liegt typischerweise bei 0.4–0.6</w:t>
-      </w:r>
-    </w:p>
-    <w:p>
-      <w:pPr>
-        <w:numPr>
-          <w:ilvl w:val="0"/>
-          <w:numId w:val="36"/>
-        </w:numPr>
-        <w:rPr>
-          <w:highlight w:val="yellow"/>
-        </w:rPr>
-      </w:pPr>
-      <w:r>
-        <w:rPr>
-          <w:highlight w:val="yellow"/>
-        </w:rPr>
-        <w:t xml:space="preserve">Höhere </w:t>
-      </w:r>
-      <w:proofErr w:type="spellStart"/>
-      <w:r>
-        <w:rPr>
-          <w:highlight w:val="yellow"/>
-        </w:rPr>
-        <w:t>cost_fp</w:t>
-      </w:r>
-      <w:proofErr w:type="spellEnd"/>
-      <w:r>
-        <w:rPr>
-          <w:highlight w:val="yellow"/>
-        </w:rPr>
-        <w:t>-Werte führen zu restriktiveren Kontrollentscheidungen</w:t>
-      </w:r>
-    </w:p>
-    <w:p>
-      <w:pPr>
-        <w:rPr>
-          <w:highlight w:val="yellow"/>
-        </w:rPr>
-      </w:pPr>
-      <w:r>
-        <w:rPr>
-          <w:highlight w:val="yellow"/>
-        </w:rPr>
-        <w:t>Eine Mindestdifferenz zwischen den beiden Erwartungswerten kann helfen, unsichere Entscheidungen zu vermeiden</w:t>
-      </w:r>
-    </w:p>
-    <w:p>
-      <w:pPr>
-        <w:rPr>
-          <w:highlight w:val="yellow"/>
-        </w:rPr>
-      </w:pPr>
-      <w:r>
-        <w:rPr>
-          <w:highlight w:val="yellow"/>
-        </w:rPr>
-        <w:t>Das vorgeschlagene Modell erreicht in allen untersuchten Szenarien mindestens dieselbe oder bessere ökonomische Performance als die triviale Nicht-Kontroll-Strategie. Die Gesamtkosten liegen in allen Testläufen unter dem prognostizierten Gesamtschaden.</w:t>
-      </w:r>
-    </w:p>
-    <w:p>
-      <w:pPr>
-        <w:rPr>
-          <w:highlight w:val="yellow"/>
-        </w:rPr>
-      </w:pPr>
-    </w:p>
-    <w:p>
-      <w:pPr>
-        <w:rPr>
-          <w:sz w:val="56"/>
-          <w:szCs w:val="56"/>
-          <w:highlight w:val="yellow"/>
-        </w:rPr>
-      </w:pPr>
-      <w:r>
-        <w:rPr>
-          <w:sz w:val="56"/>
-          <w:szCs w:val="56"/>
-          <w:highlight w:val="yellow"/>
-        </w:rPr>
-        <w:t>Interpretation</w:t>
-      </w:r>
-    </w:p>
-    <w:p>
-      <w:pPr>
-        <w:rPr>
-          <w:highlight w:val="yellow"/>
-        </w:rPr>
-      </w:pPr>
-      <w:r>
-        <w:rPr>
-          <w:highlight w:val="yellow"/>
-        </w:rPr>
-        <w:t>Für den Anwender des Modells stellt sich die Frage der Interpretation der Ergebnisse des Modells. Hierbei kann zwischen der allgemeinen Interpretation des Gesamtmodells einerseits und der Interpretation der jeweiligen Transaktion unterschieden werden.</w:t>
-      </w:r>
-    </w:p>
-    <w:p>
-      <w:pPr>
-        <w:rPr>
-          <w:sz w:val="56"/>
-          <w:szCs w:val="56"/>
-          <w:highlight w:val="yellow"/>
-        </w:rPr>
-      </w:pPr>
-      <w:r>
-        <w:rPr>
-          <w:highlight w:val="yellow"/>
-        </w:rPr>
-        <w:lastRenderedPageBreak/>
-        <w:t xml:space="preserve">Die folgende Abbildung liefert die allgemeine Interpretation des </w:t>
-      </w:r>
-      <w:r>
-        <w:rPr>
-          <w:b/>
-          <w:bCs/>
-          <w:highlight w:val="yellow"/>
-        </w:rPr>
-        <w:t>gesamten</w:t>
-      </w:r>
-      <w:r>
-        <w:rPr>
-          <w:highlight w:val="yellow"/>
-        </w:rPr>
-        <w:t xml:space="preserve"> Modells und listet die relevanten und signifikanten Merkmale mit Einfluss auf die Modellentscheidung auf:</w:t>
-      </w:r>
-    </w:p>
-    <w:p>
-      <w:pPr>
-        <w:rPr>
-          <w:sz w:val="56"/>
-          <w:szCs w:val="56"/>
-          <w:highlight w:val="yellow"/>
-        </w:rPr>
-      </w:pPr>
-      <w:r>
-        <w:rPr>
-          <w:noProof/>
-          <w:highlight w:val="yellow"/>
-        </w:rPr>
-        <mc:AlternateContent>
-          <mc:Choice Requires="wpg">
-            <w:drawing>
-              <wp:inline distT="0" distB="0" distL="0" distR="0" wp14:anchorId="6D97E925" wp14:editId="77D81990">
-                <wp:extent cx="5760720" cy="3495383"/>
-                <wp:effectExtent l="0" t="0" r="0" b="0"/>
-                <wp:docPr id="28" name="Grafik 28"/>
-                <wp:cNvGraphicFramePr>
-                  <a:graphicFrameLocks xmlns:a="http://schemas.openxmlformats.org/drawingml/2006/main" noChangeAspect="1"/>
-                </wp:cNvGraphicFramePr>
-                <a:graphic xmlns:a="http://schemas.openxmlformats.org/drawingml/2006/main">
-                  <a:graphicData uri="http://schemas.openxmlformats.org/drawingml/2006/picture">
-                    <pic:pic xmlns:pic="http://schemas.openxmlformats.org/drawingml/2006/picture">
-                      <pic:nvPicPr>
-                        <pic:cNvPr id="2026531642" name=""/>
-                        <pic:cNvPicPr>
-                          <a:picLocks noChangeAspect="1"/>
-                        </pic:cNvPicPr>
-                      </pic:nvPicPr>
-                      <pic:blipFill>
-                        <a:blip r:embed="rId54"/>
-                        <a:stretch/>
-                      </pic:blipFill>
-                      <pic:spPr bwMode="auto">
-                        <a:xfrm>
-                          <a:off x="0" y="0"/>
-                          <a:ext cx="5760719" cy="3495383"/>
-                        </a:xfrm>
-                        <a:prstGeom prst="rect">
-                          <a:avLst/>
-                        </a:prstGeom>
-                      </pic:spPr>
-                    </pic:pic>
-                  </a:graphicData>
-                </a:graphic>
-              </wp:inline>
-            </w:drawing>
-          </mc:Choice>
-          <mc:Fallback xmlns:a="http://schemas.openxmlformats.org/drawingml/2006/main">
-            <w:pict>
-              <v:shapetype id="_x0000_t75" coordsize="21600,21600" o:spt="75" o:preferrelative="t" path="m@4@5l@4@11@9@11@9@5xe" filled="f" stroked="f">
-                <v:stroke joinstyle="miter"/>
-                <v:formulas>
-                  <v:f eqn="if lineDrawn pixelLineWidth 0"/>
-                  <v:f eqn="sum @0 1 0"/>
-                  <v:f eqn="sum 0 0 @1"/>
-                  <v:f eqn="prod @2 1 2"/>
-                  <v:f eqn="prod @3 21600 pixelWidth"/>
-                  <v:f eqn="prod @3 21600 pixelHeight"/>
-                  <v:f eqn="sum @0 0 1"/>
-                  <v:f eqn="prod @6 1 2"/>
-                  <v:f eqn="prod @7 21600 pixelWidth"/>
-                  <v:f eqn="sum @8 21600 0"/>
-                  <v:f eqn="prod @7 21600 pixelHeight"/>
-                  <v:f eqn="sum @10 21600 0"/>
-                </v:formulas>
-                <v:path o:extrusionok="f" gradientshapeok="t" o:connecttype="rect"/>
-                <o:lock v:ext="edit" aspectratio="t"/>
-              </v:shapetype>
-              <v:shape id="_x0000_i29" o:spid="_x0000_s29" type="#_x0000_t75" style="width:453.60pt;height:275.23pt;mso-wrap-distance-left:0.00pt;mso-wrap-distance-top:0.00pt;mso-wrap-distance-right:0.00pt;mso-wrap-distance-bottom:0.00pt;z-index:1;" stroked="false">
-                <v:imagedata r:id="rId55" o:title=""/>
-                <o:lock v:ext="edit" rotation="t"/>
-              </v:shape>
-            </w:pict>
-          </mc:Fallback>
-        </mc:AlternateContent>
-      </w:r>
-    </w:p>
-    <w:p>
-      <w:pPr>
-        <w:rPr>
-          <w:highlight w:val="yellow"/>
-        </w:rPr>
-      </w:pPr>
-    </w:p>
-    <w:p>
-      <w:pPr>
-        <w:rPr>
-          <w:sz w:val="56"/>
-          <w:szCs w:val="56"/>
-          <w:highlight w:val="yellow"/>
-        </w:rPr>
-      </w:pPr>
-      <w:r>
-        <w:rPr>
-          <w:highlight w:val="yellow"/>
-        </w:rPr>
-        <w:t xml:space="preserve">Die Interpretation zweier konkreter Transaktionen ergibt sich aus der folgenden Abbildung. Hier liefert der Wert E[f(x)] </w:t>
-      </w:r>
-      <w:r>
-        <w:rPr>
-          <w:highlight w:val="yellow"/>
-          <w:lang w:val="de-CH"/>
-        </w:rPr>
-        <w:t xml:space="preserve">den </w:t>
-      </w:r>
-      <w:proofErr w:type="spellStart"/>
-      <w:r>
-        <w:rPr>
-          <w:highlight w:val="yellow"/>
-          <w:lang w:val="de-CH"/>
-        </w:rPr>
-        <w:t>logaritmisierten</w:t>
-      </w:r>
-      <w:proofErr w:type="spellEnd"/>
-      <w:r>
-        <w:rPr>
-          <w:highlight w:val="yellow"/>
-          <w:lang w:val="de-CH"/>
-        </w:rPr>
-        <w:t xml:space="preserve"> Erwartungswert über alle Transaktionen</w:t>
-      </w:r>
-      <w:r>
-        <w:rPr>
-          <w:highlight w:val="yellow"/>
-        </w:rPr>
-        <w:t>, während der Wert f(x) den konkreten Wert der betreffenden Transaktion liefert. Die roten Kästchen bedeuten, dass die jeweilige Merkmalsausprägung einen positiven Einfluss auf die Wahrscheinlichkeit haben, während die blauen Kästchen das Betrugsrisiko vermindern.</w:t>
-      </w:r>
-    </w:p>
-    <w:p>
-      <w:pPr>
-        <w:rPr>
-          <w:sz w:val="56"/>
-          <w:szCs w:val="56"/>
-          <w:highlight w:val="yellow"/>
-        </w:rPr>
-      </w:pPr>
-      <w:r>
-        <w:rPr>
-          <w:b/>
-          <w:bCs/>
-          <w:highlight w:val="yellow"/>
-        </w:rPr>
-        <w:t>Beispiel</w:t>
-      </w:r>
-      <w:r>
-        <w:rPr>
-          <w:highlight w:val="yellow"/>
-        </w:rPr>
-        <w:t xml:space="preserve"> </w:t>
-      </w:r>
-      <w:r>
-        <w:rPr>
-          <w:b/>
-          <w:bCs/>
-          <w:highlight w:val="yellow"/>
-        </w:rPr>
-        <w:t>1</w:t>
-      </w:r>
-      <w:r>
-        <w:rPr>
-          <w:highlight w:val="yellow"/>
-        </w:rPr>
-        <w:t xml:space="preserve">: Transaktion mit </w:t>
-      </w:r>
-      <w:r>
-        <w:rPr>
-          <w:b/>
-          <w:bCs/>
-          <w:highlight w:val="yellow"/>
-        </w:rPr>
-        <w:t>geringerer</w:t>
-      </w:r>
-      <w:r>
-        <w:rPr>
-          <w:highlight w:val="yellow"/>
-        </w:rPr>
-        <w:t xml:space="preserve"> Fraud-Wahrscheinlichkeit als im Durchschnitt</w:t>
-      </w:r>
-    </w:p>
-    <w:p>
-      <w:pPr>
-        <w:rPr>
-          <w:sz w:val="56"/>
-          <w:szCs w:val="56"/>
-          <w:highlight w:val="yellow"/>
-        </w:rPr>
-      </w:pPr>
-      <w:r>
-        <w:rPr>
-          <w:noProof/>
-          <w:highlight w:val="yellow"/>
-        </w:rPr>
-        <mc:AlternateContent>
-          <mc:Choice Requires="wpg">
-            <w:drawing>
-              <wp:inline distT="0" distB="0" distL="0" distR="0" wp14:anchorId="3859A385" wp14:editId="61E3090B">
-                <wp:extent cx="5760720" cy="2946660"/>
-                <wp:effectExtent l="0" t="0" r="0" b="0"/>
-                <wp:docPr id="29" name="Grafik 29"/>
-                <wp:cNvGraphicFramePr>
-                  <a:graphicFrameLocks xmlns:a="http://schemas.openxmlformats.org/drawingml/2006/main" noChangeAspect="1"/>
-                </wp:cNvGraphicFramePr>
-                <a:graphic xmlns:a="http://schemas.openxmlformats.org/drawingml/2006/main">
-                  <a:graphicData uri="http://schemas.openxmlformats.org/drawingml/2006/picture">
-                    <pic:pic xmlns:pic="http://schemas.openxmlformats.org/drawingml/2006/picture">
-                      <pic:nvPicPr>
-                        <pic:cNvPr id="232901192" name=""/>
-                        <pic:cNvPicPr>
-                          <a:picLocks noChangeAspect="1"/>
-                        </pic:cNvPicPr>
-                      </pic:nvPicPr>
-                      <pic:blipFill>
-                        <a:blip r:embed="rId56"/>
-                        <a:stretch/>
-                      </pic:blipFill>
-                      <pic:spPr bwMode="auto">
-                        <a:xfrm>
-                          <a:off x="0" y="0"/>
-                          <a:ext cx="5760719" cy="2946659"/>
-                        </a:xfrm>
-                        <a:prstGeom prst="rect">
-                          <a:avLst/>
-                        </a:prstGeom>
-                      </pic:spPr>
-                    </pic:pic>
-                  </a:graphicData>
-                </a:graphic>
-              </wp:inline>
-            </w:drawing>
-          </mc:Choice>
-          <mc:Fallback xmlns:a="http://schemas.openxmlformats.org/drawingml/2006/main">
-            <w:pict>
-              <v:shapetype id="_x0000_t75" coordsize="21600,21600" o:spt="75" o:preferrelative="t" path="m@4@5l@4@11@9@11@9@5xe" filled="f" stroked="f">
-                <v:stroke joinstyle="miter"/>
-                <v:formulas>
-                  <v:f eqn="if lineDrawn pixelLineWidth 0"/>
-                  <v:f eqn="sum @0 1 0"/>
-                  <v:f eqn="sum 0 0 @1"/>
-                  <v:f eqn="prod @2 1 2"/>
-                  <v:f eqn="prod @3 21600 pixelWidth"/>
-                  <v:f eqn="prod @3 21600 pixelHeight"/>
-                  <v:f eqn="sum @0 0 1"/>
-                  <v:f eqn="prod @6 1 2"/>
-                  <v:f eqn="prod @7 21600 pixelWidth"/>
-                  <v:f eqn="sum @8 21600 0"/>
-                  <v:f eqn="prod @7 21600 pixelHeight"/>
-                  <v:f eqn="sum @10 21600 0"/>
-                </v:formulas>
-                <v:path o:extrusionok="f" gradientshapeok="t" o:connecttype="rect"/>
-                <o:lock v:ext="edit" aspectratio="t"/>
-              </v:shapetype>
-              <v:shape id="_x0000_i30" o:spid="_x0000_s30" type="#_x0000_t75" style="width:453.60pt;height:232.02pt;mso-wrap-distance-left:0.00pt;mso-wrap-distance-top:0.00pt;mso-wrap-distance-right:0.00pt;mso-wrap-distance-bottom:0.00pt;z-index:1;" stroked="false">
-                <v:imagedata r:id="rId57" o:title=""/>
-                <o:lock v:ext="edit" rotation="t"/>
-              </v:shape>
-            </w:pict>
-          </mc:Fallback>
-        </mc:AlternateContent>
-      </w:r>
-    </w:p>
-    <w:p>
-      <w:pPr>
-        <w:rPr>
-          <w:sz w:val="56"/>
-          <w:szCs w:val="56"/>
-          <w:highlight w:val="yellow"/>
-        </w:rPr>
-      </w:pPr>
-      <w:r>
-        <w:rPr>
-          <w:b/>
-          <w:bCs/>
-          <w:highlight w:val="yellow"/>
-        </w:rPr>
-        <w:t>Beispiel 2</w:t>
-      </w:r>
-      <w:r>
-        <w:rPr>
-          <w:highlight w:val="yellow"/>
-        </w:rPr>
-        <w:t xml:space="preserve">: Transaktion mit </w:t>
-      </w:r>
-      <w:r>
-        <w:rPr>
-          <w:b/>
-          <w:bCs/>
-          <w:highlight w:val="yellow"/>
-        </w:rPr>
-        <w:t>höherer</w:t>
-      </w:r>
-      <w:r>
-        <w:rPr>
-          <w:highlight w:val="yellow"/>
-        </w:rPr>
-        <w:t xml:space="preserve"> Fraud-Wahrscheinlichkeit als im Durchschnitt</w:t>
-      </w:r>
-    </w:p>
-    <w:p>
-      <w:pPr>
-        <w:rPr>
-          <w:sz w:val="56"/>
-          <w:szCs w:val="56"/>
-        </w:rPr>
-      </w:pPr>
-      <w:r>
-        <w:rPr>
-          <w:noProof/>
-          <w:highlight w:val="yellow"/>
-        </w:rPr>
-        <w:lastRenderedPageBreak/>
-        <mc:AlternateContent>
-          <mc:Choice Requires="wpg">
-            <w:drawing>
-              <wp:inline distT="0" distB="0" distL="0" distR="0" wp14:anchorId="5DDEE221" wp14:editId="4A9604D9">
-                <wp:extent cx="5760720" cy="2828504"/>
-                <wp:effectExtent l="0" t="0" r="0" b="0"/>
-                <wp:docPr id="30" name="Grafik 30"/>
-                <wp:cNvGraphicFramePr>
-                  <a:graphicFrameLocks xmlns:a="http://schemas.openxmlformats.org/drawingml/2006/main" noChangeAspect="1"/>
-                </wp:cNvGraphicFramePr>
-                <a:graphic xmlns:a="http://schemas.openxmlformats.org/drawingml/2006/main">
-                  <a:graphicData uri="http://schemas.openxmlformats.org/drawingml/2006/picture">
-                    <pic:pic xmlns:pic="http://schemas.openxmlformats.org/drawingml/2006/picture">
-                      <pic:nvPicPr>
-                        <pic:cNvPr id="1573135117" name=""/>
-                        <pic:cNvPicPr>
-                          <a:picLocks noChangeAspect="1"/>
-                        </pic:cNvPicPr>
-                      </pic:nvPicPr>
-                      <pic:blipFill>
-                        <a:blip r:embed="rId58"/>
-                        <a:stretch/>
-                      </pic:blipFill>
-                      <pic:spPr bwMode="auto">
-                        <a:xfrm>
-                          <a:off x="0" y="0"/>
-                          <a:ext cx="5760719" cy="2828503"/>
-                        </a:xfrm>
-                        <a:prstGeom prst="rect">
-                          <a:avLst/>
-                        </a:prstGeom>
-                      </pic:spPr>
-                    </pic:pic>
-                  </a:graphicData>
-                </a:graphic>
-              </wp:inline>
-            </w:drawing>
-          </mc:Choice>
-          <mc:Fallback xmlns:a="http://schemas.openxmlformats.org/drawingml/2006/main">
-            <w:pict>
-              <v:shapetype id="_x0000_t75" coordsize="21600,21600" o:spt="75" o:preferrelative="t" path="m@4@5l@4@11@9@11@9@5xe" filled="f" stroked="f">
-                <v:stroke joinstyle="miter"/>
-                <v:formulas>
-                  <v:f eqn="if lineDrawn pixelLineWidth 0"/>
-                  <v:f eqn="sum @0 1 0"/>
-                  <v:f eqn="sum 0 0 @1"/>
-                  <v:f eqn="prod @2 1 2"/>
-                  <v:f eqn="prod @3 21600 pixelWidth"/>
-                  <v:f eqn="prod @3 21600 pixelHeight"/>
-                  <v:f eqn="sum @0 0 1"/>
-                  <v:f eqn="prod @6 1 2"/>
-                  <v:f eqn="prod @7 21600 pixelWidth"/>
-                  <v:f eqn="sum @8 21600 0"/>
-                  <v:f eqn="prod @7 21600 pixelHeight"/>
-                  <v:f eqn="sum @10 21600 0"/>
-                </v:formulas>
-                <v:path o:extrusionok="f" gradientshapeok="t" o:connecttype="rect"/>
-                <o:lock v:ext="edit" aspectratio="t"/>
-              </v:shapetype>
-              <v:shape id="_x0000_i31" o:spid="_x0000_s31" type="#_x0000_t75" style="width:453.60pt;height:222.72pt;mso-wrap-distance-left:0.00pt;mso-wrap-distance-top:0.00pt;mso-wrap-distance-right:0.00pt;mso-wrap-distance-bottom:0.00pt;z-index:1;" stroked="false">
-                <v:imagedata r:id="rId59" o:title=""/>
-                <o:lock v:ext="edit" rotation="t"/>
-              </v:shape>
-            </w:pict>
-          </mc:Fallback>
-        </mc:AlternateContent>
-      </w:r>
-    </w:p>
-    <w:p>
-      <w:pPr>
-        <w:rPr>
-          <w:sz w:val="56"/>
-          <w:szCs w:val="56"/>
-        </w:rPr>
-      </w:pPr>
-    </w:p>
-    <w:p>
-      <w:pPr>
-        <w:rPr>
-          <w:sz w:val="56"/>
-          <w:szCs w:val="56"/>
-        </w:rPr>
-      </w:pPr>
-    </w:p>
-    <w:p>
-      <w:pPr>
-        <w:rPr>
-          <w:sz w:val="56"/>
-          <w:szCs w:val="56"/>
-        </w:rPr>
-      </w:pPr>
-      <w:r>
-        <w:rPr>
-          <w:sz w:val="56"/>
-          <w:szCs w:val="56"/>
-        </w:rPr>
-        <w:t>Evaluation des gewählten Modells</w:t>
-      </w:r>
-    </w:p>
-    <w:p>
-      <w:pPr>
-        <w:rPr>
-          <w:sz w:val="56"/>
-          <w:szCs w:val="56"/>
-        </w:rPr>
-      </w:pPr>
-    </w:p>
-    <w:p>
-      <w:pPr>
-        <w:rPr>
-          <w:sz w:val="56"/>
-          <w:szCs w:val="56"/>
-        </w:rPr>
-      </w:pPr>
-    </w:p>
-    <w:p>
-      <w:pPr>
-        <w:rPr>
-          <w:sz w:val="56"/>
-          <w:szCs w:val="56"/>
-        </w:rPr>
-      </w:pPr>
-      <w:r>
-        <w:rPr>
-          <w:sz w:val="56"/>
-          <w:szCs w:val="56"/>
-        </w:rPr>
-        <w:t>Handlungsempfehlungen</w:t>
-      </w:r>
-    </w:p>
-    <w:p>
-      <w:pPr>
-        <w:rPr>
-          <w:highlight w:val="yellow"/>
-        </w:rPr>
-      </w:pPr>
-    </w:p>
-    <w:p>
-      <w:pPr>
-        <w:rPr>
-          <w:highlight w:val="yellow"/>
-        </w:rPr>
-      </w:pPr>
-      <w:r>
-        <w:rPr>
-          <w:highlight w:val="yellow"/>
-        </w:rPr>
-        <w:t>Basierend auf den Analyseergebnissen werden folgende Maßnahmen empfohlen:</w:t>
-      </w:r>
-    </w:p>
-    <w:p>
-      <w:pPr>
-        <w:numPr>
-          <w:ilvl w:val="0"/>
-          <w:numId w:val="28"/>
-        </w:numPr>
-        <w:rPr>
-          <w:highlight w:val="yellow"/>
-        </w:rPr>
-      </w:pPr>
-      <w:r>
-        <w:rPr>
-          <w:b/>
-          <w:bCs/>
-          <w:highlight w:val="yellow"/>
-        </w:rPr>
-        <w:t>Verbindliche Kontrolle bei erkannten Kamera-Hinweisen</w:t>
-      </w:r>
-      <w:r>
-        <w:rPr>
-          <w:highlight w:val="yellow"/>
-        </w:rPr>
-        <w:t xml:space="preserve"> unabhängig vom Modell</w:t>
-      </w:r>
-    </w:p>
-    <w:p>
-      <w:pPr>
-        <w:numPr>
-          <w:ilvl w:val="0"/>
-          <w:numId w:val="28"/>
-        </w:numPr>
-        <w:rPr>
-          <w:highlight w:val="yellow"/>
-        </w:rPr>
-      </w:pPr>
-      <w:r>
-        <w:rPr>
-          <w:b/>
-          <w:bCs/>
-          <w:highlight w:val="yellow"/>
-        </w:rPr>
-        <w:t>Anwendung des Schwellenwertmodells</w:t>
-      </w:r>
-      <w:r>
-        <w:rPr>
-          <w:highlight w:val="yellow"/>
-        </w:rPr>
-        <w:t xml:space="preserve"> mit dynamischer Justierung der Kostenparameter</w:t>
-      </w:r>
-    </w:p>
-    <w:p>
-      <w:pPr>
-        <w:numPr>
-          <w:ilvl w:val="0"/>
-          <w:numId w:val="28"/>
-        </w:numPr>
-        <w:rPr>
-          <w:highlight w:val="yellow"/>
-        </w:rPr>
-      </w:pPr>
-      <w:r>
-        <w:rPr>
-          <w:b/>
-          <w:bCs/>
-          <w:highlight w:val="yellow"/>
-        </w:rPr>
-        <w:t>Integration des Entscheidungssystems</w:t>
-      </w:r>
-      <w:r>
-        <w:rPr>
-          <w:highlight w:val="yellow"/>
-        </w:rPr>
-        <w:t xml:space="preserve"> in den operativen Ablauf über REST-Schnittstelle</w:t>
-      </w:r>
-    </w:p>
-    <w:p>
-      <w:pPr>
-        <w:numPr>
-          <w:ilvl w:val="0"/>
-          <w:numId w:val="28"/>
-        </w:numPr>
-        <w:rPr>
-          <w:highlight w:val="yellow"/>
-        </w:rPr>
-      </w:pPr>
-      <w:r>
-        <w:rPr>
-          <w:b/>
-          <w:bCs/>
-          <w:highlight w:val="yellow"/>
-        </w:rPr>
-        <w:t>Regelmäßiges Re-Training der Modelle</w:t>
-      </w:r>
-      <w:r>
-        <w:rPr>
-          <w:highlight w:val="yellow"/>
-        </w:rPr>
-        <w:t>, um Veränderungen im Kundenverhalten abzubilden</w:t>
-      </w:r>
-    </w:p>
-    <w:p>
-      <w:pPr>
-        <w:numPr>
-          <w:ilvl w:val="0"/>
-          <w:numId w:val="28"/>
-        </w:numPr>
-        <w:rPr>
-          <w:highlight w:val="yellow"/>
-        </w:rPr>
-      </w:pPr>
-      <w:r>
-        <w:rPr>
-          <w:b/>
-          <w:bCs/>
-          <w:highlight w:val="yellow"/>
-        </w:rPr>
-        <w:t>Monitoring von FP/FN-Raten</w:t>
-      </w:r>
-      <w:r>
-        <w:rPr>
-          <w:highlight w:val="yellow"/>
-        </w:rPr>
-        <w:t xml:space="preserve"> im Echtbetrieb, um Modell-Drift frühzeitig zu erkennen</w:t>
-      </w:r>
-    </w:p>
-    <w:p>
-      <w:pPr>
-        <w:jc w:val="center"/>
-      </w:pPr>
-    </w:p>
-    <w:p>
-      <w:pPr>
-        <w:jc w:val="center"/>
-      </w:pPr>
-    </w:p>
-    <w:p>
-      <w:pPr>
-        <w:jc w:val="center"/>
-      </w:pPr>
-    </w:p>
-    <w:p>
-      <w:pPr>
-        <w:rPr>
-          <w:sz w:val="56"/>
-          <w:szCs w:val="56"/>
-          <w:highlight w:val="yellow"/>
-        </w:rPr>
-      </w:pPr>
-      <w:r>
-        <w:rPr>
-          <w:sz w:val="56"/>
-          <w:szCs w:val="56"/>
-          <w:highlight w:val="yellow"/>
-        </w:rPr>
-        <w:t>Ausblick</w:t>
-      </w:r>
-    </w:p>
-    <w:p>
-      <w:pPr>
-        <w:rPr>
-          <w:b/>
-          <w:bCs/>
-          <w:highlight w:val="yellow"/>
-        </w:rPr>
-      </w:pPr>
-      <w:r>
-        <w:rPr>
-          <w:b/>
-          <w:bCs/>
-          <w:highlight w:val="yellow"/>
-        </w:rPr>
-        <w:t>Technische Implementierung und REST-Schnittstelle</w:t>
-      </w:r>
-    </w:p>
-    <w:p>
-      <w:pPr>
-        <w:rPr>
-          <w:highlight w:val="yellow"/>
-        </w:rPr>
-      </w:pPr>
-      <w:r>
-        <w:rPr>
-          <w:highlight w:val="yellow"/>
-        </w:rPr>
+      <w:r>
         <w:t>Das Modell wird der Wertkauf GmbH über eine REST-Schnittstelle zur Verfügung gestellt und kann in das Kassensystem der Wertkauf GmbH integriert werden. Diese erlaubt:</w:t>
       </w:r>
     </w:p>
@@ -10800,14 +9997,8 @@
           <w:ilvl w:val="0"/>
           <w:numId w:val="29"/>
         </w:numPr>
-        <w:rPr>
-          <w:highlight w:val="yellow"/>
-        </w:rPr>
-      </w:pPr>
-      <w:r>
-        <w:rPr>
-          <w:highlight w:val="yellow"/>
-        </w:rPr>
+      </w:pPr>
+      <w:r>
         <w:t>Entgegennahme von Transaktionsdaten im JSON-Format</w:t>
       </w:r>
     </w:p>
@@ -10817,190 +10008,58 @@
           <w:ilvl w:val="0"/>
           <w:numId w:val="29"/>
         </w:numPr>
-        <w:rPr>
-          <w:highlight w:val="yellow"/>
-        </w:rPr>
-      </w:pPr>
-      <w:r>
-        <w:rPr>
-          <w:highlight w:val="yellow"/>
-        </w:rPr>
+      </w:pPr>
+      <w:r>
         <w:t>Entscheidung „Kontrolle: Ja/Nein“ in Echtzeit</w:t>
+      </w:r>
+      <w:r>
+        <w:t xml:space="preserve"> mit entsprechender Begründung und einer Schätzung des verhinderten Schadens durch diese Entscheidung. </w:t>
       </w:r>
     </w:p>
     <w:p>
-      <w:pPr>
-        <w:numPr>
-          <w:ilvl w:val="0"/>
-          <w:numId w:val="29"/>
-        </w:numPr>
-        <w:rPr>
-          <w:highlight w:val="yellow"/>
-        </w:rPr>
-      </w:pPr>
-      <w:r>
-        <w:rPr>
-          <w:highlight w:val="yellow"/>
-        </w:rPr>
-        <w:t>Optional: Rückgabe von Entscheidungsgrundlagen (z.</w:t>
-      </w:r>
-      <w:r>
-        <w:rPr>
-          <w:rFonts w:ascii="Arial" w:hAnsi="Arial" w:cs="Arial"/>
-          <w:highlight w:val="yellow"/>
-        </w:rPr>
-        <w:t> </w:t>
-      </w:r>
-      <w:r>
-        <w:rPr>
-          <w:highlight w:val="yellow"/>
-        </w:rPr>
-        <w:t>B. P(FRAUD), erwarteter Schaden)</w:t>
+      <w:r>
+        <w:t xml:space="preserve">Der vollständige Programmcode befindet sich im GitHub Repository, sodass hier auch die Möglichkeit besteht, das Modell zukünftig an veränderten Daten ganz oder teilweise neu zu trainieren. </w:t>
       </w:r>
     </w:p>
     <w:p>
       <w:pPr>
         <w:rPr>
-          <w:highlight w:val="yellow"/>
-        </w:rPr>
-      </w:pPr>
+          <w:b/>
+          <w:bCs/>
+        </w:rPr>
+      </w:pPr>
+      <w:r>
+        <w:rPr>
+          <w:b/>
+          <w:bCs/>
+        </w:rPr>
+        <w:t>Evaluierung auf Basis der Kundendaten</w:t>
+      </w:r>
     </w:p>
     <w:p>
-      <w:pPr>
-        <w:rPr>
-          <w:b/>
-          <w:bCs/>
-          <w:highlight w:val="yellow"/>
-        </w:rPr>
-      </w:pPr>
-      <w:r>
-        <w:rPr>
-          <w:b/>
-          <w:bCs/>
-          <w:highlight w:val="yellow"/>
-        </w:rPr>
-        <w:t>Evaluierung auf Basis der Kundendaten</w:t>
+      <w:r>
+        <w:t>Es ist vorgesehen, das Modell und die getroffenen Maßnahmen anhand von Testdaten der Wertkauf GmbH zu evaluieren und ggf. weitere Optimierungen der Kontrollstrategie durchzuführen.</w:t>
       </w:r>
     </w:p>
     <w:p>
-      <w:pPr>
-        <w:rPr>
-          <w:highlight w:val="yellow"/>
-        </w:rPr>
-      </w:pPr>
-      <w:r>
-        <w:rPr>
-          <w:highlight w:val="yellow"/>
-        </w:rPr>
-        <w:t>Es ist vorgesehen, das Modell und die getroffenen Maßnahmen anhand von Testdaten der Wertkauf GmbH zu evaluieren und ggf. weitere Optimierungen der Kontrollstrategie durchzuführen.</w:t>
-      </w:r>
-    </w:p>
-    <w:p>
-      <w:pPr>
-        <w:rPr>
-          <w:highlight w:val="yellow"/>
-        </w:rPr>
-      </w:pPr>
-      <w:r>
-        <w:rPr>
-          <w:highlight w:val="yellow"/>
-        </w:rPr>
+      <w:r>
         <w:t>Langfristig ist die Einbindung weiterer Datenquellen (z.</w:t>
       </w:r>
       <w:r>
         <w:rPr>
           <w:rFonts w:ascii="Arial" w:hAnsi="Arial" w:cs="Arial"/>
-          <w:highlight w:val="yellow"/>
         </w:rPr>
         <w:t> </w:t>
       </w:r>
       <w:r>
-        <w:rPr>
-          <w:highlight w:val="yellow"/>
-        </w:rPr>
         <w:t>B. Kundenhistorie, Treuekarten, Warenkorbdaten) denkbar.</w:t>
-      </w:r>
-    </w:p>
-    <w:p>
-      <w:pPr>
-        <w:rPr>
-          <w:highlight w:val="yellow"/>
-        </w:rPr>
-      </w:pPr>
-    </w:p>
-    <w:p>
-      <w:pPr>
-        <w:rPr>
-          <w:sz w:val="56"/>
-          <w:szCs w:val="56"/>
-          <w:highlight w:val="yellow"/>
-        </w:rPr>
-      </w:pPr>
-      <w:r>
-        <w:rPr>
-          <w:sz w:val="56"/>
-          <w:szCs w:val="56"/>
-          <w:highlight w:val="yellow"/>
-        </w:rPr>
-        <w:t>Anhang</w:t>
-      </w:r>
-    </w:p>
-    <w:p>
-      <w:pPr>
-        <w:numPr>
-          <w:ilvl w:val="0"/>
-          <w:numId w:val="30"/>
-        </w:numPr>
-        <w:rPr>
-          <w:highlight w:val="yellow"/>
-        </w:rPr>
-      </w:pPr>
-      <w:r>
-        <w:rPr>
-          <w:highlight w:val="yellow"/>
-        </w:rPr>
-        <w:t>Code-Auszüge (Modelltraining, Entscheidung, Schwellenanalyse)</w:t>
-      </w:r>
-    </w:p>
-    <w:p>
-      <w:pPr>
-        <w:numPr>
-          <w:ilvl w:val="0"/>
-          <w:numId w:val="30"/>
-        </w:numPr>
-        <w:rPr>
-          <w:highlight w:val="yellow"/>
-        </w:rPr>
-      </w:pPr>
-      <w:r>
-        <w:rPr>
-          <w:highlight w:val="yellow"/>
-        </w:rPr>
-        <w:t>Grafiken zur Schwellenwertanalyse</w:t>
-      </w:r>
-    </w:p>
-    <w:p>
-      <w:pPr>
-        <w:numPr>
-          <w:ilvl w:val="0"/>
-          <w:numId w:val="30"/>
-        </w:numPr>
-        <w:rPr>
-          <w:highlight w:val="yellow"/>
-        </w:rPr>
-      </w:pPr>
-      <w:r>
-        <w:rPr>
-          <w:highlight w:val="yellow"/>
-        </w:rPr>
-        <w:t>Datenkatalog der wichtigsten Features</w:t>
       </w:r>
     </w:p>
     <w:p/>
     <w:sectPr>
-      <w:headerReference w:type="default" r:id="rId60"/>
-      <w:footerReference w:type="default" r:id="rId61"/>
-      <w:headerReference w:type="first" r:id="rId62"/>
+      <w:headerReference w:type="default" r:id="rId55"/>
+      <w:footerReference w:type="default" r:id="rId56"/>
+      <w:headerReference w:type="first" r:id="rId57"/>
       <w:pgSz w:w="11906" w:h="16838"/>
       <w:pgMar w:top="1417" w:right="1417" w:bottom="1134" w:left="1417" w:header="708" w:footer="708" w:gutter="0"/>
       <w:pgNumType w:start="0"/>
@@ -11080,55 +10139,7 @@
         <w:footnoteRef/>
       </w:r>
       <w:r>
-        <w:t xml:space="preserve"> Ensemble-Modelle kombinieren die Vorhersagen mehrerer schwächerer Modelle („</w:t>
-      </w:r>
-      <w:proofErr w:type="spellStart"/>
-      <w:r>
-        <w:t>weak</w:t>
-      </w:r>
-      <w:proofErr w:type="spellEnd"/>
-      <w:r>
-        <w:t xml:space="preserve"> </w:t>
-      </w:r>
-      <w:proofErr w:type="spellStart"/>
-      <w:r>
-        <w:t>learners</w:t>
-      </w:r>
-      <w:proofErr w:type="spellEnd"/>
-      <w:r>
-        <w:t>“), um die Gesamtleistung zu steigern. Typische Vertreter sind Random Forest (</w:t>
-      </w:r>
-      <w:proofErr w:type="spellStart"/>
-      <w:r>
-        <w:t>Bagging</w:t>
-      </w:r>
-      <w:proofErr w:type="spellEnd"/>
-      <w:r>
-        <w:t xml:space="preserve">-Ansatz) sowie </w:t>
-      </w:r>
-      <w:proofErr w:type="spellStart"/>
-      <w:r>
-        <w:t>Boosting</w:t>
-      </w:r>
-      <w:proofErr w:type="spellEnd"/>
-      <w:r>
-        <w:t xml:space="preserve">-Methoden wie </w:t>
-      </w:r>
-      <w:proofErr w:type="spellStart"/>
-      <w:r>
-        <w:t>XGBoost</w:t>
-      </w:r>
-      <w:proofErr w:type="spellEnd"/>
-      <w:r>
-        <w:t xml:space="preserve"> und </w:t>
-      </w:r>
-      <w:proofErr w:type="spellStart"/>
-      <w:r>
-        <w:t>CatBoost</w:t>
-      </w:r>
-      <w:proofErr w:type="spellEnd"/>
-      <w:r>
-        <w:t>, die iterativ trainieren und dabei Fehler der Vorgängermodelle gezielt ausgleichen.</w:t>
+        <w:t xml:space="preserve"> Ensemble-Modelle kombinieren die Vorhersagen mehrerer schwächerer Modelle („weak learners“), um die Gesamtleistung zu steigern. Typische Vertreter sind Random Forest (Bagging-Ansatz) sowie Boosting-Methoden wie XGBoost und CatBoost, die iterativ trainieren und dabei Fehler der Vorgängermodelle gezielt ausgleichen.</w:t>
       </w:r>
     </w:p>
   </w:footnote>
@@ -19156,7 +18167,6 @@
   <w:style w:type="character" w:default="1" w:styleId="Absatz-Standardschriftart">
     <w:name w:val="Default Paragraph Font"/>
     <w:uiPriority w:val="1"/>
-    <w:semiHidden/>
     <w:unhideWhenUsed/>
   </w:style>
   <w:style w:type="table" w:default="1" w:styleId="NormaleTabelle">

</xml_diff>